<commit_message>
2021 Dec 1)a) solution
</commit_message>
<xml_diff>
--- a/past papers unofficial solutions (synoptic).docx
+++ b/past papers unofficial solutions (synoptic).docx
@@ -95,7 +95,10 @@
         <w:t>(2)</w:t>
       </w:r>
       <w:r>
-        <w:t xml:space="preserve"> not full rank </w:t>
+        <w:t xml:space="preserve">, so </w:t>
+      </w:r>
+      <w:r>
+        <w:t xml:space="preserve">not full rank </w:t>
       </w:r>
       <w:r>
         <w:rPr>
@@ -160,6 +163,18 @@
       </w:r>
       <w:r>
         <w:t>throws an error.</w:t>
+      </w:r>
+    </w:p>
+    <w:p>
+      <w:pPr>
+        <w:pStyle w:val="ListParagraph"/>
+        <w:numPr>
+          <w:ilvl w:val="0"/>
+          <w:numId w:val="2"/>
+        </w:numPr>
+      </w:pPr>
+      <w:r>
+        <w:t xml:space="preserve">B) </w:t>
       </w:r>
     </w:p>
     <w:sectPr>

</xml_diff>

<commit_message>
added 2021 dec 1), 2)a)
</commit_message>
<xml_diff>
--- a/past papers unofficial solutions (synoptic).docx
+++ b/past papers unofficial solutions (synoptic).docx
@@ -175,6 +175,856 @@
       </w:pPr>
       <w:r>
         <w:t xml:space="preserve">B) </w:t>
+      </w:r>
+    </w:p>
+    <w:p>
+      <w:pPr>
+        <w:pStyle w:val="ListParagraph"/>
+        <w:numPr>
+          <w:ilvl w:val="1"/>
+          <w:numId w:val="2"/>
+        </w:numPr>
+      </w:pPr>
+      <w:r>
+        <w:t xml:space="preserve">L2 Regularization to the diagonal of the matrix – makes it positive </w:t>
+      </w:r>
+      <w:proofErr w:type="gramStart"/>
+      <w:r>
+        <w:t>definite</w:t>
+      </w:r>
+      <w:proofErr w:type="gramEnd"/>
+    </w:p>
+    <w:p>
+      <w:pPr>
+        <w:pStyle w:val="ListParagraph"/>
+        <w:numPr>
+          <w:ilvl w:val="1"/>
+          <w:numId w:val="2"/>
+        </w:numPr>
+      </w:pPr>
+      <w:r>
+        <w:t xml:space="preserve">Use Partial Eigenvalue Decomposition on </w:t>
+      </w:r>
+      <w:proofErr w:type="gramStart"/>
+      <w:r>
+        <w:rPr>
+          <w:lang w:val="el-GR"/>
+        </w:rPr>
+        <w:t>Σ</w:t>
+      </w:r>
+      <w:r>
+        <w:t>(</w:t>
+      </w:r>
+      <w:proofErr w:type="gramEnd"/>
+      <w:r>
+        <w:t xml:space="preserve">2) = </w:t>
+      </w:r>
+      <w:r>
+        <w:t>QΛ</w:t>
+      </w:r>
+      <w:r>
+        <w:t xml:space="preserve">Q^T. replace negative eigenvalues with 0 -&gt; reconstruct </w:t>
+      </w:r>
+      <w:r>
+        <w:rPr>
+          <w:lang w:val="el-GR"/>
+        </w:rPr>
+        <w:t>Σ</w:t>
+      </w:r>
+      <w:r>
+        <w:t>(2)</w:t>
+      </w:r>
+      <w:r>
+        <w:t>.</w:t>
+      </w:r>
+    </w:p>
+    <w:p>
+      <w:pPr>
+        <w:pStyle w:val="ListParagraph"/>
+        <w:numPr>
+          <w:ilvl w:val="0"/>
+          <w:numId w:val="2"/>
+        </w:numPr>
+      </w:pPr>
+      <w:r>
+        <w:t>A)</w:t>
+      </w:r>
+    </w:p>
+    <w:p>
+      <w:pPr>
+        <w:pStyle w:val="ListParagraph"/>
+        <w:numPr>
+          <w:ilvl w:val="1"/>
+          <w:numId w:val="2"/>
+        </w:numPr>
+      </w:pPr>
+      <w:r>
+        <w:t xml:space="preserve">Function based on description (large </w:t>
+      </w:r>
+      <w:r>
+        <w:t xml:space="preserve">values close to edges): </w:t>
+      </w:r>
+      <w:r>
+        <w:br/>
+      </w:r>
+      <w:r>
+        <w:t>sigmoid with range (3,5):</w:t>
+      </w:r>
+      <w:r>
+        <w:t xml:space="preserve">  </w:t>
+      </w:r>
+      <m:oMath>
+        <m:sSub>
+          <m:sSubPr>
+            <m:ctrlPr>
+              <w:rPr>
+                <w:rFonts w:ascii="Cambria Math" w:hAnsi="Cambria Math"/>
+              </w:rPr>
+            </m:ctrlPr>
+          </m:sSubPr>
+          <m:e>
+            <m:r>
+              <m:rPr>
+                <m:sty m:val="p"/>
+              </m:rPr>
+              <w:rPr>
+                <w:rFonts w:ascii="Cambria Math" w:hAnsi="Cambria Math"/>
+              </w:rPr>
+              <m:t>a</m:t>
+            </m:r>
+          </m:e>
+          <m:sub>
+            <m:r>
+              <m:rPr>
+                <m:sty m:val="p"/>
+              </m:rPr>
+              <w:rPr>
+                <w:rFonts w:ascii="Cambria Math" w:hAnsi="Cambria Math"/>
+              </w:rPr>
+              <m:t>t+1</m:t>
+            </m:r>
+          </m:sub>
+        </m:sSub>
+        <m:r>
+          <m:rPr>
+            <m:sty m:val="p"/>
+          </m:rPr>
+          <w:rPr>
+            <w:rFonts w:ascii="Cambria Math" w:hAnsi="Cambria Math"/>
+          </w:rPr>
+          <m:t>=3+σ</m:t>
+        </m:r>
+        <m:d>
+          <m:dPr>
+            <m:ctrlPr>
+              <w:rPr>
+                <w:rFonts w:ascii="Cambria Math" w:hAnsi="Cambria Math"/>
+              </w:rPr>
+            </m:ctrlPr>
+          </m:dPr>
+          <m:e>
+            <m:r>
+              <m:rPr>
+                <m:sty m:val="p"/>
+              </m:rPr>
+              <w:rPr>
+                <w:rFonts w:ascii="Cambria Math" w:hAnsi="Cambria Math"/>
+              </w:rPr>
+              <m:t>η⋅</m:t>
+            </m:r>
+            <m:sSub>
+              <m:sSubPr>
+                <m:ctrlPr>
+                  <w:rPr>
+                    <w:rFonts w:ascii="Cambria Math" w:hAnsi="Cambria Math"/>
+                  </w:rPr>
+                </m:ctrlPr>
+              </m:sSubPr>
+              <m:e>
+                <m:r>
+                  <m:rPr>
+                    <m:sty m:val="p"/>
+                  </m:rPr>
+                  <w:rPr>
+                    <w:rFonts w:ascii="Cambria Math" w:hAnsi="Cambria Math"/>
+                  </w:rPr>
+                  <m:t>∇</m:t>
+                </m:r>
+              </m:e>
+              <m:sub>
+                <m:r>
+                  <m:rPr>
+                    <m:sty m:val="p"/>
+                  </m:rPr>
+                  <w:rPr>
+                    <w:rFonts w:ascii="Cambria Math" w:hAnsi="Cambria Math"/>
+                  </w:rPr>
+                  <m:t>a</m:t>
+                </m:r>
+              </m:sub>
+            </m:sSub>
+            <m:r>
+              <m:rPr>
+                <m:sty m:val="p"/>
+              </m:rPr>
+              <w:rPr>
+                <w:rFonts w:ascii="Cambria Math" w:hAnsi="Cambria Math"/>
+              </w:rPr>
+              <m:t>c</m:t>
+            </m:r>
+            <m:d>
+              <m:dPr>
+                <m:ctrlPr>
+                  <w:rPr>
+                    <w:rFonts w:ascii="Cambria Math" w:hAnsi="Cambria Math"/>
+                  </w:rPr>
+                </m:ctrlPr>
+              </m:dPr>
+              <m:e>
+                <m:sSub>
+                  <m:sSubPr>
+                    <m:ctrlPr>
+                      <w:rPr>
+                        <w:rFonts w:ascii="Cambria Math" w:hAnsi="Cambria Math"/>
+                      </w:rPr>
+                    </m:ctrlPr>
+                  </m:sSubPr>
+                  <m:e>
+                    <m:r>
+                      <m:rPr>
+                        <m:sty m:val="p"/>
+                      </m:rPr>
+                      <w:rPr>
+                        <w:rFonts w:ascii="Cambria Math" w:hAnsi="Cambria Math"/>
+                      </w:rPr>
+                      <m:t>a</m:t>
+                    </m:r>
+                  </m:e>
+                  <m:sub>
+                    <m:r>
+                      <m:rPr>
+                        <m:sty m:val="p"/>
+                      </m:rPr>
+                      <w:rPr>
+                        <w:rFonts w:ascii="Cambria Math" w:hAnsi="Cambria Math"/>
+                      </w:rPr>
+                      <m:t>t</m:t>
+                    </m:r>
+                  </m:sub>
+                </m:sSub>
+              </m:e>
+            </m:d>
+          </m:e>
+        </m:d>
+        <m:r>
+          <m:rPr>
+            <m:sty m:val="p"/>
+          </m:rPr>
+          <w:rPr>
+            <w:rFonts w:ascii="Cambria Math" w:hAnsi="Cambria Math"/>
+          </w:rPr>
+          <m:t>⋅2</m:t>
+        </m:r>
+      </m:oMath>
+      <w:r>
+        <w:t xml:space="preserve">  </w:t>
+      </w:r>
+      <w:r>
+        <w:t xml:space="preserve">, with cost function </w:t>
+      </w:r>
+      <m:oMath>
+        <m:r>
+          <w:rPr>
+            <w:rFonts w:ascii="Cambria Math" w:hAnsi="Cambria Math"/>
+          </w:rPr>
+          <m:t>c</m:t>
+        </m:r>
+        <m:d>
+          <m:dPr>
+            <m:ctrlPr>
+              <w:rPr>
+                <w:rFonts w:ascii="Cambria Math" w:hAnsi="Cambria Math"/>
+                <w:i/>
+              </w:rPr>
+            </m:ctrlPr>
+          </m:dPr>
+          <m:e>
+            <m:r>
+              <w:rPr>
+                <w:rFonts w:ascii="Cambria Math" w:hAnsi="Cambria Math"/>
+              </w:rPr>
+              <m:t>a</m:t>
+            </m:r>
+          </m:e>
+        </m:d>
+        <m:r>
+          <w:rPr>
+            <w:rFonts w:ascii="Cambria Math" w:hAnsi="Cambria Math"/>
+          </w:rPr>
+          <m:t>=</m:t>
+        </m:r>
+        <m:f>
+          <m:fPr>
+            <m:ctrlPr>
+              <w:rPr>
+                <w:rFonts w:ascii="Cambria Math" w:hAnsi="Cambria Math"/>
+              </w:rPr>
+            </m:ctrlPr>
+          </m:fPr>
+          <m:num>
+            <m:r>
+              <w:rPr>
+                <w:rFonts w:ascii="Cambria Math" w:hAnsi="Cambria Math"/>
+              </w:rPr>
+              <m:t>1</m:t>
+            </m:r>
+            <m:ctrlPr>
+              <w:rPr>
+                <w:rFonts w:ascii="Cambria Math" w:hAnsi="Cambria Math"/>
+                <w:i/>
+              </w:rPr>
+            </m:ctrlPr>
+          </m:num>
+          <m:den>
+            <m:r>
+              <w:rPr>
+                <w:rFonts w:ascii="Cambria Math" w:hAnsi="Cambria Math"/>
+              </w:rPr>
+              <m:t>2m</m:t>
+            </m:r>
+            <m:ctrlPr>
+              <w:rPr>
+                <w:rFonts w:ascii="Cambria Math" w:hAnsi="Cambria Math"/>
+                <w:i/>
+              </w:rPr>
+            </m:ctrlPr>
+          </m:den>
+        </m:f>
+        <m:nary>
+          <m:naryPr>
+            <m:chr m:val="∑"/>
+            <m:ctrlPr>
+              <w:rPr>
+                <w:rFonts w:ascii="Cambria Math" w:hAnsi="Cambria Math"/>
+              </w:rPr>
+            </m:ctrlPr>
+          </m:naryPr>
+          <m:sub>
+            <m:r>
+              <w:rPr>
+                <w:rFonts w:ascii="Cambria Math" w:hAnsi="Cambria Math"/>
+              </w:rPr>
+              <m:t>i=1</m:t>
+            </m:r>
+            <m:ctrlPr>
+              <w:rPr>
+                <w:rFonts w:ascii="Cambria Math" w:hAnsi="Cambria Math"/>
+                <w:i/>
+              </w:rPr>
+            </m:ctrlPr>
+          </m:sub>
+          <m:sup>
+            <m:r>
+              <w:rPr>
+                <w:rFonts w:ascii="Cambria Math" w:hAnsi="Cambria Math"/>
+              </w:rPr>
+              <m:t>m</m:t>
+            </m:r>
+            <m:ctrlPr>
+              <w:rPr>
+                <w:rFonts w:ascii="Cambria Math" w:hAnsi="Cambria Math"/>
+                <w:i/>
+              </w:rPr>
+            </m:ctrlPr>
+          </m:sup>
+          <m:e>
+            <m:sSup>
+              <m:sSupPr>
+                <m:ctrlPr>
+                  <w:rPr>
+                    <w:rFonts w:ascii="Cambria Math" w:hAnsi="Cambria Math"/>
+                    <w:i/>
+                  </w:rPr>
+                </m:ctrlPr>
+              </m:sSupPr>
+              <m:e>
+                <m:d>
+                  <m:dPr>
+                    <m:ctrlPr>
+                      <w:rPr>
+                        <w:rFonts w:ascii="Cambria Math" w:hAnsi="Cambria Math"/>
+                        <w:i/>
+                      </w:rPr>
+                    </m:ctrlPr>
+                  </m:dPr>
+                  <m:e>
+                    <m:sSub>
+                      <m:sSubPr>
+                        <m:ctrlPr>
+                          <w:rPr>
+                            <w:rFonts w:ascii="Cambria Math" w:hAnsi="Cambria Math"/>
+                            <w:i/>
+                          </w:rPr>
+                        </m:ctrlPr>
+                      </m:sSubPr>
+                      <m:e>
+                        <m:r>
+                          <w:rPr>
+                            <w:rFonts w:ascii="Cambria Math" w:hAnsi="Cambria Math"/>
+                          </w:rPr>
+                          <m:t>y</m:t>
+                        </m:r>
+                      </m:e>
+                      <m:sub>
+                        <m:r>
+                          <w:rPr>
+                            <w:rFonts w:ascii="Cambria Math" w:hAnsi="Cambria Math"/>
+                          </w:rPr>
+                          <m:t>i</m:t>
+                        </m:r>
+                      </m:sub>
+                    </m:sSub>
+                    <m:r>
+                      <w:rPr>
+                        <w:rFonts w:ascii="Cambria Math" w:hAnsi="Cambria Math"/>
+                      </w:rPr>
+                      <m:t>-f</m:t>
+                    </m:r>
+                    <m:d>
+                      <m:dPr>
+                        <m:ctrlPr>
+                          <w:rPr>
+                            <w:rFonts w:ascii="Cambria Math" w:hAnsi="Cambria Math"/>
+                            <w:i/>
+                          </w:rPr>
+                        </m:ctrlPr>
+                      </m:dPr>
+                      <m:e>
+                        <m:sSub>
+                          <m:sSubPr>
+                            <m:ctrlPr>
+                              <w:rPr>
+                                <w:rFonts w:ascii="Cambria Math" w:hAnsi="Cambria Math"/>
+                                <w:i/>
+                              </w:rPr>
+                            </m:ctrlPr>
+                          </m:sSubPr>
+                          <m:e>
+                            <m:r>
+                              <w:rPr>
+                                <w:rFonts w:ascii="Cambria Math" w:hAnsi="Cambria Math"/>
+                              </w:rPr>
+                              <m:t>x</m:t>
+                            </m:r>
+                          </m:e>
+                          <m:sub>
+                            <m:r>
+                              <w:rPr>
+                                <w:rFonts w:ascii="Cambria Math" w:hAnsi="Cambria Math"/>
+                              </w:rPr>
+                              <m:t>i</m:t>
+                            </m:r>
+                          </m:sub>
+                        </m:sSub>
+                        <m:r>
+                          <w:rPr>
+                            <w:rFonts w:ascii="Cambria Math" w:hAnsi="Cambria Math"/>
+                          </w:rPr>
+                          <m:t>;a</m:t>
+                        </m:r>
+                      </m:e>
+                    </m:d>
+                  </m:e>
+                </m:d>
+              </m:e>
+              <m:sup>
+                <m:r>
+                  <w:rPr>
+                    <w:rFonts w:ascii="Cambria Math" w:hAnsi="Cambria Math"/>
+                  </w:rPr>
+                  <m:t>2</m:t>
+                </m:r>
+              </m:sup>
+            </m:sSup>
+            <m:ctrlPr>
+              <w:rPr>
+                <w:rFonts w:ascii="Cambria Math" w:hAnsi="Cambria Math"/>
+                <w:i/>
+              </w:rPr>
+            </m:ctrlPr>
+          </m:e>
+        </m:nary>
+      </m:oMath>
+      <w:r>
+        <w:t xml:space="preserve"> where the partial derivative is: </w:t>
+      </w:r>
+      <m:oMath>
+        <m:f>
+          <m:fPr>
+            <m:ctrlPr>
+              <w:rPr>
+                <w:rFonts w:ascii="Cambria Math" w:hAnsi="Cambria Math"/>
+              </w:rPr>
+            </m:ctrlPr>
+          </m:fPr>
+          <m:num>
+            <m:r>
+              <m:rPr>
+                <m:sty m:val="p"/>
+              </m:rPr>
+              <w:rPr>
+                <w:rFonts w:ascii="Cambria Math" w:hAnsi="Cambria Math"/>
+              </w:rPr>
+              <m:t>∂</m:t>
+            </m:r>
+            <m:r>
+              <w:rPr>
+                <w:rFonts w:ascii="Cambria Math" w:hAnsi="Cambria Math"/>
+              </w:rPr>
+              <m:t>c</m:t>
+            </m:r>
+            <m:ctrlPr>
+              <w:rPr>
+                <w:rFonts w:ascii="Cambria Math" w:hAnsi="Cambria Math"/>
+                <w:i/>
+              </w:rPr>
+            </m:ctrlPr>
+          </m:num>
+          <m:den>
+            <m:r>
+              <m:rPr>
+                <m:sty m:val="p"/>
+              </m:rPr>
+              <w:rPr>
+                <w:rFonts w:ascii="Cambria Math" w:hAnsi="Cambria Math"/>
+              </w:rPr>
+              <m:t>∂</m:t>
+            </m:r>
+            <m:r>
+              <w:rPr>
+                <w:rFonts w:ascii="Cambria Math" w:hAnsi="Cambria Math"/>
+              </w:rPr>
+              <m:t>a</m:t>
+            </m:r>
+            <m:ctrlPr>
+              <w:rPr>
+                <w:rFonts w:ascii="Cambria Math" w:hAnsi="Cambria Math"/>
+                <w:i/>
+              </w:rPr>
+            </m:ctrlPr>
+          </m:den>
+        </m:f>
+        <m:r>
+          <w:rPr>
+            <w:rFonts w:ascii="Cambria Math" w:hAnsi="Cambria Math"/>
+          </w:rPr>
+          <m:t>=-</m:t>
+        </m:r>
+        <m:f>
+          <m:fPr>
+            <m:ctrlPr>
+              <w:rPr>
+                <w:rFonts w:ascii="Cambria Math" w:hAnsi="Cambria Math"/>
+              </w:rPr>
+            </m:ctrlPr>
+          </m:fPr>
+          <m:num>
+            <m:r>
+              <w:rPr>
+                <w:rFonts w:ascii="Cambria Math" w:hAnsi="Cambria Math"/>
+              </w:rPr>
+              <m:t>1</m:t>
+            </m:r>
+            <m:ctrlPr>
+              <w:rPr>
+                <w:rFonts w:ascii="Cambria Math" w:hAnsi="Cambria Math"/>
+                <w:i/>
+              </w:rPr>
+            </m:ctrlPr>
+          </m:num>
+          <m:den>
+            <m:r>
+              <w:rPr>
+                <w:rFonts w:ascii="Cambria Math" w:hAnsi="Cambria Math"/>
+              </w:rPr>
+              <m:t>m</m:t>
+            </m:r>
+            <m:ctrlPr>
+              <w:rPr>
+                <w:rFonts w:ascii="Cambria Math" w:hAnsi="Cambria Math"/>
+                <w:i/>
+              </w:rPr>
+            </m:ctrlPr>
+          </m:den>
+        </m:f>
+        <m:nary>
+          <m:naryPr>
+            <m:chr m:val="∑"/>
+            <m:ctrlPr>
+              <w:rPr>
+                <w:rFonts w:ascii="Cambria Math" w:hAnsi="Cambria Math"/>
+              </w:rPr>
+            </m:ctrlPr>
+          </m:naryPr>
+          <m:sub>
+            <m:r>
+              <w:rPr>
+                <w:rFonts w:ascii="Cambria Math" w:hAnsi="Cambria Math"/>
+              </w:rPr>
+              <m:t>i=1</m:t>
+            </m:r>
+            <m:ctrlPr>
+              <w:rPr>
+                <w:rFonts w:ascii="Cambria Math" w:hAnsi="Cambria Math"/>
+                <w:i/>
+              </w:rPr>
+            </m:ctrlPr>
+          </m:sub>
+          <m:sup>
+            <m:r>
+              <w:rPr>
+                <w:rFonts w:ascii="Cambria Math" w:hAnsi="Cambria Math"/>
+              </w:rPr>
+              <m:t>m</m:t>
+            </m:r>
+            <m:ctrlPr>
+              <w:rPr>
+                <w:rFonts w:ascii="Cambria Math" w:hAnsi="Cambria Math"/>
+                <w:i/>
+              </w:rPr>
+            </m:ctrlPr>
+          </m:sup>
+          <m:e>
+            <m:d>
+              <m:dPr>
+                <m:ctrlPr>
+                  <w:rPr>
+                    <w:rFonts w:ascii="Cambria Math" w:hAnsi="Cambria Math"/>
+                    <w:i/>
+                  </w:rPr>
+                </m:ctrlPr>
+              </m:dPr>
+              <m:e>
+                <m:sSub>
+                  <m:sSubPr>
+                    <m:ctrlPr>
+                      <w:rPr>
+                        <w:rFonts w:ascii="Cambria Math" w:hAnsi="Cambria Math"/>
+                        <w:i/>
+                      </w:rPr>
+                    </m:ctrlPr>
+                  </m:sSubPr>
+                  <m:e>
+                    <m:r>
+                      <w:rPr>
+                        <w:rFonts w:ascii="Cambria Math" w:hAnsi="Cambria Math"/>
+                      </w:rPr>
+                      <m:t>y</m:t>
+                    </m:r>
+                  </m:e>
+                  <m:sub>
+                    <m:r>
+                      <w:rPr>
+                        <w:rFonts w:ascii="Cambria Math" w:hAnsi="Cambria Math"/>
+                      </w:rPr>
+                      <m:t>i</m:t>
+                    </m:r>
+                  </m:sub>
+                </m:sSub>
+                <m:r>
+                  <w:rPr>
+                    <w:rFonts w:ascii="Cambria Math" w:hAnsi="Cambria Math"/>
+                  </w:rPr>
+                  <m:t>-f</m:t>
+                </m:r>
+                <m:d>
+                  <m:dPr>
+                    <m:ctrlPr>
+                      <w:rPr>
+                        <w:rFonts w:ascii="Cambria Math" w:hAnsi="Cambria Math"/>
+                        <w:i/>
+                      </w:rPr>
+                    </m:ctrlPr>
+                  </m:dPr>
+                  <m:e>
+                    <m:sSub>
+                      <m:sSubPr>
+                        <m:ctrlPr>
+                          <w:rPr>
+                            <w:rFonts w:ascii="Cambria Math" w:hAnsi="Cambria Math"/>
+                            <w:i/>
+                          </w:rPr>
+                        </m:ctrlPr>
+                      </m:sSubPr>
+                      <m:e>
+                        <m:r>
+                          <w:rPr>
+                            <w:rFonts w:ascii="Cambria Math" w:hAnsi="Cambria Math"/>
+                          </w:rPr>
+                          <m:t>x</m:t>
+                        </m:r>
+                      </m:e>
+                      <m:sub>
+                        <m:r>
+                          <w:rPr>
+                            <w:rFonts w:ascii="Cambria Math" w:hAnsi="Cambria Math"/>
+                          </w:rPr>
+                          <m:t>i</m:t>
+                        </m:r>
+                      </m:sub>
+                    </m:sSub>
+                    <m:r>
+                      <w:rPr>
+                        <w:rFonts w:ascii="Cambria Math" w:hAnsi="Cambria Math"/>
+                      </w:rPr>
+                      <m:t>;a</m:t>
+                    </m:r>
+                  </m:e>
+                </m:d>
+              </m:e>
+            </m:d>
+            <m:f>
+              <m:fPr>
+                <m:ctrlPr>
+                  <w:rPr>
+                    <w:rFonts w:ascii="Cambria Math" w:hAnsi="Cambria Math"/>
+                  </w:rPr>
+                </m:ctrlPr>
+              </m:fPr>
+              <m:num>
+                <m:r>
+                  <m:rPr>
+                    <m:sty m:val="p"/>
+                  </m:rPr>
+                  <w:rPr>
+                    <w:rFonts w:ascii="Cambria Math" w:hAnsi="Cambria Math"/>
+                  </w:rPr>
+                  <m:t>∂</m:t>
+                </m:r>
+                <m:r>
+                  <w:rPr>
+                    <w:rFonts w:ascii="Cambria Math" w:hAnsi="Cambria Math"/>
+                  </w:rPr>
+                  <m:t>f</m:t>
+                </m:r>
+                <m:d>
+                  <m:dPr>
+                    <m:ctrlPr>
+                      <w:rPr>
+                        <w:rFonts w:ascii="Cambria Math" w:hAnsi="Cambria Math"/>
+                        <w:i/>
+                      </w:rPr>
+                    </m:ctrlPr>
+                  </m:dPr>
+                  <m:e>
+                    <m:sSub>
+                      <m:sSubPr>
+                        <m:ctrlPr>
+                          <w:rPr>
+                            <w:rFonts w:ascii="Cambria Math" w:hAnsi="Cambria Math"/>
+                            <w:i/>
+                          </w:rPr>
+                        </m:ctrlPr>
+                      </m:sSubPr>
+                      <m:e>
+                        <m:r>
+                          <w:rPr>
+                            <w:rFonts w:ascii="Cambria Math" w:hAnsi="Cambria Math"/>
+                          </w:rPr>
+                          <m:t>x</m:t>
+                        </m:r>
+                      </m:e>
+                      <m:sub>
+                        <m:r>
+                          <w:rPr>
+                            <w:rFonts w:ascii="Cambria Math" w:hAnsi="Cambria Math"/>
+                          </w:rPr>
+                          <m:t>i</m:t>
+                        </m:r>
+                      </m:sub>
+                    </m:sSub>
+                    <m:r>
+                      <w:rPr>
+                        <w:rFonts w:ascii="Cambria Math" w:hAnsi="Cambria Math"/>
+                      </w:rPr>
+                      <m:t>;a</m:t>
+                    </m:r>
+                  </m:e>
+                </m:d>
+                <m:ctrlPr>
+                  <w:rPr>
+                    <w:rFonts w:ascii="Cambria Math" w:hAnsi="Cambria Math"/>
+                    <w:i/>
+                  </w:rPr>
+                </m:ctrlPr>
+              </m:num>
+              <m:den>
+                <m:r>
+                  <m:rPr>
+                    <m:sty m:val="p"/>
+                  </m:rPr>
+                  <w:rPr>
+                    <w:rFonts w:ascii="Cambria Math" w:hAnsi="Cambria Math"/>
+                  </w:rPr>
+                  <m:t>∂</m:t>
+                </m:r>
+                <m:r>
+                  <w:rPr>
+                    <w:rFonts w:ascii="Cambria Math" w:hAnsi="Cambria Math"/>
+                  </w:rPr>
+                  <m:t>a</m:t>
+                </m:r>
+                <m:ctrlPr>
+                  <w:rPr>
+                    <w:rFonts w:ascii="Cambria Math" w:hAnsi="Cambria Math"/>
+                    <w:i/>
+                  </w:rPr>
+                </m:ctrlPr>
+              </m:den>
+            </m:f>
+            <m:ctrlPr>
+              <w:rPr>
+                <w:rFonts w:ascii="Cambria Math" w:hAnsi="Cambria Math"/>
+                <w:i/>
+              </w:rPr>
+            </m:ctrlPr>
+          </m:e>
+        </m:nary>
+      </m:oMath>
+      <w:r>
+        <w:t xml:space="preserve"> . Use a small learning rate, </w:t>
+      </w:r>
+      <m:oMath>
+        <m:r>
+          <w:rPr>
+            <w:rFonts w:ascii="Cambria Math" w:hAnsi="Cambria Math"/>
+          </w:rPr>
+          <m:t>η</m:t>
+        </m:r>
+        <m:r>
+          <m:rPr>
+            <m:sty m:val="p"/>
+          </m:rPr>
+          <w:rPr>
+            <w:rFonts w:ascii="Cambria Math" w:hAnsi="Cambria Math"/>
+          </w:rPr>
+          <m:t xml:space="preserve"> = 0.001</m:t>
+        </m:r>
+      </m:oMath>
+      <w:r>
+        <w:t>.</w:t>
+      </w:r>
+    </w:p>
+    <w:p>
+      <w:pPr>
+        <w:pStyle w:val="ListParagraph"/>
+        <w:numPr>
+          <w:ilvl w:val="1"/>
+          <w:numId w:val="2"/>
+        </w:numPr>
+      </w:pPr>
+      <w:r>
+        <w:br/>
       </w:r>
     </w:p>
     <w:sectPr>
@@ -880,6 +1730,16 @@
       <w:contextualSpacing/>
     </w:pPr>
   </w:style>
+  <w:style w:type="character" w:styleId="PlaceholderText">
+    <w:name w:val="Placeholder Text"/>
+    <w:basedOn w:val="DefaultParagraphFont"/>
+    <w:uiPriority w:val="99"/>
+    <w:semiHidden/>
+    <w:rsid w:val="00D220AF"/>
+    <w:rPr>
+      <w:color w:val="666666"/>
+    </w:rPr>
+  </w:style>
 </w:styles>
 </file>
 
@@ -1176,4 +2036,16 @@
     </a:ext>
   </a:extLst>
 </a:theme>
+</file>
+
+<file path=customXml/item1.xml><?xml version="1.0" encoding="utf-8"?>
+<b:Sources xmlns:b="http://schemas.openxmlformats.org/officeDocument/2006/bibliography" xmlns="http://schemas.openxmlformats.org/officeDocument/2006/bibliography" SelectedStyle="/APASixthEditionOfficeOnline.xsl" StyleName="APA" Version="6"/>
+</file>
+
+<file path=customXml/itemProps1.xml><?xml version="1.0" encoding="utf-8"?>
+<ds:datastoreItem xmlns:ds="http://schemas.openxmlformats.org/officeDocument/2006/customXml" ds:itemID="{E2D5B68E-0E2F-8142-B43B-B813A3CBB1BC}">
+  <ds:schemaRefs>
+    <ds:schemaRef ds:uri="http://schemas.openxmlformats.org/officeDocument/2006/bibliography"/>
+  </ds:schemaRefs>
+</ds:datastoreItem>
 </file>
</xml_diff>

<commit_message>
answered Q3 from 2021 Dec
</commit_message>
<xml_diff>
--- a/past papers unofficial solutions (synoptic).docx
+++ b/past papers unofficial solutions (synoptic).docx
@@ -159,10 +159,7 @@
         <w:t>Σ</w:t>
       </w:r>
       <w:r>
-        <w:t xml:space="preserve">(2) </w:t>
-      </w:r>
-      <w:r>
-        <w:t>throws an error.</w:t>
+        <w:t>(2) throws an error.</w:t>
       </w:r>
     </w:p>
     <w:p>
@@ -174,7 +171,10 @@
         </w:numPr>
       </w:pPr>
       <w:r>
-        <w:t xml:space="preserve">B) </w:t>
+        <w:t>A</w:t>
+      </w:r>
+      <w:r>
+        <w:t xml:space="preserve">) </w:t>
       </w:r>
     </w:p>
     <w:p>
@@ -217,10 +217,7 @@
       </w:r>
       <w:proofErr w:type="gramEnd"/>
       <w:r>
-        <w:t xml:space="preserve">2) = </w:t>
-      </w:r>
-      <w:r>
-        <w:t>QΛ</w:t>
+        <w:t>2) = QΛ</w:t>
       </w:r>
       <w:r>
         <w:t xml:space="preserve">Q^T. replace negative eigenvalues with 0 -&gt; reconstruct </w:t>
@@ -240,22 +237,21 @@
     </w:p>
     <w:p>
       <w:pPr>
+        <w:ind w:firstLine="720"/>
+      </w:pPr>
+      <w:r>
+        <w:t>B</w:t>
+      </w:r>
+      <w:r>
+        <w:t>)</w:t>
+      </w:r>
+    </w:p>
+    <w:p>
+      <w:pPr>
         <w:pStyle w:val="ListParagraph"/>
         <w:numPr>
           <w:ilvl w:val="0"/>
-          <w:numId w:val="2"/>
-        </w:numPr>
-      </w:pPr>
-      <w:r>
-        <w:t>A)</w:t>
-      </w:r>
-    </w:p>
-    <w:p>
-      <w:pPr>
-        <w:pStyle w:val="ListParagraph"/>
-        <w:numPr>
-          <w:ilvl w:val="1"/>
-          <w:numId w:val="2"/>
+          <w:numId w:val="3"/>
         </w:numPr>
       </w:pPr>
       <w:r>
@@ -1019,10 +1015,136 @@
       <w:pPr>
         <w:pStyle w:val="ListParagraph"/>
         <w:numPr>
+          <w:ilvl w:val="0"/>
+          <w:numId w:val="3"/>
+        </w:numPr>
+      </w:pPr>
+      <w:r>
+        <w:sym w:font="Wingdings" w:char="F04C"/>
+      </w:r>
+    </w:p>
+    <w:p>
+      <w:pPr>
+        <w:pStyle w:val="ListParagraph"/>
+        <w:numPr>
+          <w:ilvl w:val="0"/>
+          <w:numId w:val="3"/>
+        </w:numPr>
+      </w:pPr>
+      <w:r>
+        <w:sym w:font="Wingdings" w:char="F04C"/>
+      </w:r>
+    </w:p>
+    <w:p>
+      <w:pPr>
+        <w:pStyle w:val="ListParagraph"/>
+        <w:numPr>
+          <w:ilvl w:val="0"/>
+          <w:numId w:val="2"/>
+        </w:numPr>
+      </w:pPr>
+      <w:r>
+        <w:t>A)</w:t>
+      </w:r>
+    </w:p>
+    <w:p>
+      <w:pPr>
+        <w:pStyle w:val="ListParagraph"/>
+        <w:numPr>
           <w:ilvl w:val="1"/>
           <w:numId w:val="2"/>
         </w:numPr>
       </w:pPr>
+      <w:r>
+        <w:t xml:space="preserve">D </w:t>
+      </w:r>
+      <w:r>
+        <w:t>features</w:t>
+      </w:r>
+      <w:r>
+        <w:t>, N data points -&gt; O(D*N)</w:t>
+      </w:r>
+    </w:p>
+    <w:p>
+      <w:pPr>
+        <w:pStyle w:val="ListParagraph"/>
+        <w:numPr>
+          <w:ilvl w:val="1"/>
+          <w:numId w:val="2"/>
+        </w:numPr>
+      </w:pPr>
+      <w:r>
+        <w:t>Full Covariance -&gt; O(N*D^2)</w:t>
+      </w:r>
+    </w:p>
+    <w:p>
+      <w:pPr>
+        <w:ind w:left="720"/>
+      </w:pPr>
+      <w:r>
+        <w:t>B)</w:t>
+      </w:r>
+    </w:p>
+    <w:p>
+      <w:pPr>
+        <w:pStyle w:val="ListParagraph"/>
+        <w:numPr>
+          <w:ilvl w:val="0"/>
+          <w:numId w:val="4"/>
+        </w:numPr>
+      </w:pPr>
+      <w:r>
+        <w:t xml:space="preserve">Pro: </w:t>
+      </w:r>
+      <w:r>
+        <w:t>Faster computationally</w:t>
+      </w:r>
+      <w:r>
+        <w:t>.</w:t>
+      </w:r>
+    </w:p>
+    <w:p>
+      <w:pPr>
+        <w:pStyle w:val="ListParagraph"/>
+        <w:numPr>
+          <w:ilvl w:val="0"/>
+          <w:numId w:val="4"/>
+        </w:numPr>
+      </w:pPr>
+      <w:r>
+        <w:t>Pro: Suitable for large databases, thanks to the use of mini batches.</w:t>
+      </w:r>
+    </w:p>
+    <w:p>
+      <w:pPr>
+        <w:pStyle w:val="ListParagraph"/>
+        <w:numPr>
+          <w:ilvl w:val="0"/>
+          <w:numId w:val="4"/>
+        </w:numPr>
+      </w:pPr>
+      <w:r>
+        <w:t xml:space="preserve">Con: </w:t>
+      </w:r>
+      <w:r>
+        <w:t>Harder to implement</w:t>
+      </w:r>
+      <w:r>
+        <w:t>.</w:t>
+      </w:r>
+    </w:p>
+    <w:p>
+      <w:pPr>
+        <w:pStyle w:val="ListParagraph"/>
+        <w:numPr>
+          <w:ilvl w:val="0"/>
+          <w:numId w:val="4"/>
+        </w:numPr>
+      </w:pPr>
+      <w:r>
+        <w:lastRenderedPageBreak/>
+        <w:t>Con: Higher Computational Complexity (greater Big “Oh”).</w:t>
+      </w:r>
       <w:r>
         <w:br/>
       </w:r>
@@ -1129,6 +1251,178 @@
     </w:lvl>
   </w:abstractNum>
   <w:abstractNum w:abstractNumId="1" w15:restartNumberingAfterBreak="0">
+    <w:nsid w:val="282C4BDC"/>
+    <w:multiLevelType w:val="hybridMultilevel"/>
+    <w:tmpl w:val="F15853B8"/>
+    <w:lvl w:ilvl="0" w:tplc="0409001B">
+      <w:start w:val="1"/>
+      <w:numFmt w:val="lowerRoman"/>
+      <w:lvlText w:val="%1."/>
+      <w:lvlJc w:val="right"/>
+      <w:pPr>
+        <w:ind w:left="1440" w:hanging="360"/>
+      </w:pPr>
+    </w:lvl>
+    <w:lvl w:ilvl="1" w:tplc="04090019" w:tentative="1">
+      <w:start w:val="1"/>
+      <w:numFmt w:val="lowerLetter"/>
+      <w:lvlText w:val="%2."/>
+      <w:lvlJc w:val="left"/>
+      <w:pPr>
+        <w:ind w:left="2160" w:hanging="360"/>
+      </w:pPr>
+    </w:lvl>
+    <w:lvl w:ilvl="2" w:tplc="0409001B" w:tentative="1">
+      <w:start w:val="1"/>
+      <w:numFmt w:val="lowerRoman"/>
+      <w:lvlText w:val="%3."/>
+      <w:lvlJc w:val="right"/>
+      <w:pPr>
+        <w:ind w:left="2880" w:hanging="180"/>
+      </w:pPr>
+    </w:lvl>
+    <w:lvl w:ilvl="3" w:tplc="0409000F" w:tentative="1">
+      <w:start w:val="1"/>
+      <w:numFmt w:val="decimal"/>
+      <w:lvlText w:val="%4."/>
+      <w:lvlJc w:val="left"/>
+      <w:pPr>
+        <w:ind w:left="3600" w:hanging="360"/>
+      </w:pPr>
+    </w:lvl>
+    <w:lvl w:ilvl="4" w:tplc="04090019" w:tentative="1">
+      <w:start w:val="1"/>
+      <w:numFmt w:val="lowerLetter"/>
+      <w:lvlText w:val="%5."/>
+      <w:lvlJc w:val="left"/>
+      <w:pPr>
+        <w:ind w:left="4320" w:hanging="360"/>
+      </w:pPr>
+    </w:lvl>
+    <w:lvl w:ilvl="5" w:tplc="0409001B" w:tentative="1">
+      <w:start w:val="1"/>
+      <w:numFmt w:val="lowerRoman"/>
+      <w:lvlText w:val="%6."/>
+      <w:lvlJc w:val="right"/>
+      <w:pPr>
+        <w:ind w:left="5040" w:hanging="180"/>
+      </w:pPr>
+    </w:lvl>
+    <w:lvl w:ilvl="6" w:tplc="0409000F" w:tentative="1">
+      <w:start w:val="1"/>
+      <w:numFmt w:val="decimal"/>
+      <w:lvlText w:val="%7."/>
+      <w:lvlJc w:val="left"/>
+      <w:pPr>
+        <w:ind w:left="5760" w:hanging="360"/>
+      </w:pPr>
+    </w:lvl>
+    <w:lvl w:ilvl="7" w:tplc="04090019" w:tentative="1">
+      <w:start w:val="1"/>
+      <w:numFmt w:val="lowerLetter"/>
+      <w:lvlText w:val="%8."/>
+      <w:lvlJc w:val="left"/>
+      <w:pPr>
+        <w:ind w:left="6480" w:hanging="360"/>
+      </w:pPr>
+    </w:lvl>
+    <w:lvl w:ilvl="8" w:tplc="0409001B" w:tentative="1">
+      <w:start w:val="1"/>
+      <w:numFmt w:val="lowerRoman"/>
+      <w:lvlText w:val="%9."/>
+      <w:lvlJc w:val="right"/>
+      <w:pPr>
+        <w:ind w:left="7200" w:hanging="180"/>
+      </w:pPr>
+    </w:lvl>
+  </w:abstractNum>
+  <w:abstractNum w:abstractNumId="2" w15:restartNumberingAfterBreak="0">
+    <w:nsid w:val="512C3CA8"/>
+    <w:multiLevelType w:val="hybridMultilevel"/>
+    <w:tmpl w:val="824064D6"/>
+    <w:lvl w:ilvl="0" w:tplc="0409001B">
+      <w:start w:val="1"/>
+      <w:numFmt w:val="lowerRoman"/>
+      <w:lvlText w:val="%1."/>
+      <w:lvlJc w:val="right"/>
+      <w:pPr>
+        <w:ind w:left="1440" w:hanging="360"/>
+      </w:pPr>
+    </w:lvl>
+    <w:lvl w:ilvl="1" w:tplc="04090019" w:tentative="1">
+      <w:start w:val="1"/>
+      <w:numFmt w:val="lowerLetter"/>
+      <w:lvlText w:val="%2."/>
+      <w:lvlJc w:val="left"/>
+      <w:pPr>
+        <w:ind w:left="2160" w:hanging="360"/>
+      </w:pPr>
+    </w:lvl>
+    <w:lvl w:ilvl="2" w:tplc="0409001B" w:tentative="1">
+      <w:start w:val="1"/>
+      <w:numFmt w:val="lowerRoman"/>
+      <w:lvlText w:val="%3."/>
+      <w:lvlJc w:val="right"/>
+      <w:pPr>
+        <w:ind w:left="2880" w:hanging="180"/>
+      </w:pPr>
+    </w:lvl>
+    <w:lvl w:ilvl="3" w:tplc="0409000F" w:tentative="1">
+      <w:start w:val="1"/>
+      <w:numFmt w:val="decimal"/>
+      <w:lvlText w:val="%4."/>
+      <w:lvlJc w:val="left"/>
+      <w:pPr>
+        <w:ind w:left="3600" w:hanging="360"/>
+      </w:pPr>
+    </w:lvl>
+    <w:lvl w:ilvl="4" w:tplc="04090019" w:tentative="1">
+      <w:start w:val="1"/>
+      <w:numFmt w:val="lowerLetter"/>
+      <w:lvlText w:val="%5."/>
+      <w:lvlJc w:val="left"/>
+      <w:pPr>
+        <w:ind w:left="4320" w:hanging="360"/>
+      </w:pPr>
+    </w:lvl>
+    <w:lvl w:ilvl="5" w:tplc="0409001B" w:tentative="1">
+      <w:start w:val="1"/>
+      <w:numFmt w:val="lowerRoman"/>
+      <w:lvlText w:val="%6."/>
+      <w:lvlJc w:val="right"/>
+      <w:pPr>
+        <w:ind w:left="5040" w:hanging="180"/>
+      </w:pPr>
+    </w:lvl>
+    <w:lvl w:ilvl="6" w:tplc="0409000F" w:tentative="1">
+      <w:start w:val="1"/>
+      <w:numFmt w:val="decimal"/>
+      <w:lvlText w:val="%7."/>
+      <w:lvlJc w:val="left"/>
+      <w:pPr>
+        <w:ind w:left="5760" w:hanging="360"/>
+      </w:pPr>
+    </w:lvl>
+    <w:lvl w:ilvl="7" w:tplc="04090019" w:tentative="1">
+      <w:start w:val="1"/>
+      <w:numFmt w:val="lowerLetter"/>
+      <w:lvlText w:val="%8."/>
+      <w:lvlJc w:val="left"/>
+      <w:pPr>
+        <w:ind w:left="6480" w:hanging="360"/>
+      </w:pPr>
+    </w:lvl>
+    <w:lvl w:ilvl="8" w:tplc="0409001B" w:tentative="1">
+      <w:start w:val="1"/>
+      <w:numFmt w:val="lowerRoman"/>
+      <w:lvlText w:val="%9."/>
+      <w:lvlJc w:val="right"/>
+      <w:pPr>
+        <w:ind w:left="7200" w:hanging="180"/>
+      </w:pPr>
+    </w:lvl>
+  </w:abstractNum>
+  <w:abstractNum w:abstractNumId="3" w15:restartNumberingAfterBreak="0">
     <w:nsid w:val="74581C68"/>
     <w:multiLevelType w:val="hybridMultilevel"/>
     <w:tmpl w:val="10805A74"/>
@@ -1221,6 +1515,12 @@
     <w:abstractNumId w:val="0"/>
   </w:num>
   <w:num w:numId="2" w16cid:durableId="319702733">
+    <w:abstractNumId w:val="3"/>
+  </w:num>
+  <w:num w:numId="3" w16cid:durableId="1864592216">
+    <w:abstractNumId w:val="2"/>
+  </w:num>
+  <w:num w:numId="4" w16cid:durableId="1049307225">
     <w:abstractNumId w:val="1"/>
   </w:num>
 </w:numbering>

</xml_diff>

<commit_message>
Dec 2021 4)a) correction
</commit_message>
<xml_diff>
--- a/past papers unofficial solutions (synoptic).docx
+++ b/past papers unofficial solutions (synoptic).docx
@@ -1158,7 +1158,22 @@
         </w:numPr>
       </w:pPr>
       <w:r>
-        <w:t>W: D x H (H neurons, D dimensional layer x)</w:t>
+        <w:t xml:space="preserve">W: </w:t>
+      </w:r>
+      <w:r>
+        <w:t>H x D</w:t>
+      </w:r>
+      <w:r>
+        <w:t xml:space="preserve"> (H</w:t>
+      </w:r>
+      <w:r>
+        <w:t xml:space="preserve"> hidden</w:t>
+      </w:r>
+      <w:r>
+        <w:t xml:space="preserve"> neurons, D dimensional layer x)</w:t>
+      </w:r>
+      <w:r>
+        <w:t xml:space="preserve"> order matters!</w:t>
       </w:r>
     </w:p>
     <w:p>

</xml_diff>

<commit_message>
dec 2021 answered 4 b), c) d):
</commit_message>
<xml_diff>
--- a/past papers unofficial solutions (synoptic).docx
+++ b/past papers unofficial solutions (synoptic).docx
@@ -68,7 +68,14 @@
         </w:numPr>
       </w:pPr>
       <w:r>
-        <w:t>A) Solutions:</w:t>
+        <w:t xml:space="preserve">A) </w:t>
+      </w:r>
+      <w:r>
+        <w:rPr>
+          <w:i/>
+          <w:iCs/>
+        </w:rPr>
+        <w:t>(Pick one solution)</w:t>
       </w:r>
     </w:p>
     <w:p>
@@ -1193,6 +1200,97 @@
       <w:r>
         <w:t xml:space="preserve"> x 1</w:t>
       </w:r>
+    </w:p>
+    <w:p>
+      <w:pPr>
+        <w:ind w:left="720"/>
+      </w:pPr>
+      <w:r>
+        <w:t>B) Matrix A: H x K</w:t>
+      </w:r>
+      <w:r>
+        <w:br/>
+        <w:t xml:space="preserve">     Matrix B: K x D</w:t>
+      </w:r>
+      <w:r>
+        <w:br/>
+        <w:t xml:space="preserve">     Bias </w:t>
+      </w:r>
+      <w:proofErr w:type="gramStart"/>
+      <w:r>
+        <w:t>c :</w:t>
+      </w:r>
+      <w:proofErr w:type="gramEnd"/>
+      <w:r>
+        <w:t xml:space="preserve"> H</w:t>
+      </w:r>
+    </w:p>
+    <w:p>
+      <w:pPr>
+        <w:ind w:left="720"/>
+      </w:pPr>
+      <w:r>
+        <w:t xml:space="preserve">     Extra parameters per country: H x K + K x D + H.</w:t>
+      </w:r>
+    </w:p>
+    <w:p>
+      <w:pPr>
+        <w:ind w:left="720"/>
+      </w:pPr>
+      <w:r>
+        <w:t xml:space="preserve">C) </w:t>
+      </w:r>
+      <w:r>
+        <w:sym w:font="Wingdings" w:char="F04C"/>
+      </w:r>
+      <w:r>
+        <w:t xml:space="preserve"> </w:t>
+      </w:r>
+    </w:p>
+    <w:p>
+      <w:pPr>
+        <w:ind w:left="720"/>
+        <w:rPr>
+          <w:i/>
+          <w:iCs/>
+        </w:rPr>
+      </w:pPr>
+      <w:r>
+        <w:t xml:space="preserve">D) </w:t>
+      </w:r>
+      <w:r>
+        <w:t xml:space="preserve">Less </w:t>
+      </w:r>
+      <w:r>
+        <w:t xml:space="preserve">risk on </w:t>
+      </w:r>
+      <w:r>
+        <w:t>overfitting,</w:t>
+      </w:r>
+      <w:r>
+        <w:t xml:space="preserve"> less likely to memorize, training data, less memory consumption</w:t>
+      </w:r>
+      <w:r>
+        <w:t xml:space="preserve"> more generative</w:t>
+      </w:r>
+      <w:r>
+        <w:t>.</w:t>
+      </w:r>
+      <w:r>
+        <w:t xml:space="preserve"> </w:t>
+      </w:r>
+      <w:r>
+        <w:rPr>
+          <w:i/>
+          <w:iCs/>
+        </w:rPr>
+        <w:t>(pick any two of these reasons)</w:t>
+      </w:r>
+    </w:p>
+    <w:p>
+      <w:pPr>
+        <w:ind w:left="720"/>
+      </w:pPr>
       <w:r>
         <w:br/>
       </w:r>

</xml_diff>

<commit_message>
Dec 2021 answered all, except 5)a) and 2)b)
</commit_message>
<xml_diff>
--- a/past papers unofficial solutions (synoptic).docx
+++ b/past papers unofficial solutions (synoptic).docx
@@ -169,6 +169,7 @@
         <w:t>(2) throws an error.</w:t>
       </w:r>
     </w:p>
+    <w:p/>
     <w:p>
       <w:pPr>
         <w:pStyle w:val="ListParagraph"/>
@@ -183,6 +184,34 @@
       <w:r>
         <w:t xml:space="preserve">) </w:t>
       </w:r>
+      <w:r>
+        <w:rPr>
+          <w:i/>
+          <w:iCs/>
+        </w:rPr>
+        <w:t>(</w:t>
+      </w:r>
+      <w:r>
+        <w:rPr>
+          <w:i/>
+          <w:iCs/>
+        </w:rPr>
+        <w:t xml:space="preserve">Any </w:t>
+      </w:r>
+      <w:r>
+        <w:rPr>
+          <w:i/>
+          <w:iCs/>
+        </w:rPr>
+        <w:t>two solutions</w:t>
+      </w:r>
+      <w:r>
+        <w:rPr>
+          <w:i/>
+          <w:iCs/>
+        </w:rPr>
+        <w:t>)</w:t>
+      </w:r>
     </w:p>
     <w:p>
       <w:pPr>
@@ -193,6 +222,16 @@
         </w:numPr>
       </w:pPr>
       <w:r>
+        <w:rPr>
+          <w:b/>
+          <w:bCs/>
+        </w:rPr>
+        <w:t>(possibly wrong)</w:t>
+      </w:r>
+      <w:r>
+        <w:t xml:space="preserve"> </w:t>
+      </w:r>
+      <w:r>
         <w:t xml:space="preserve">L2 Regularization to the diagonal of the matrix – makes it positive </w:t>
       </w:r>
       <w:proofErr w:type="gramStart"/>
@@ -210,6 +249,16 @@
         </w:numPr>
       </w:pPr>
       <w:r>
+        <w:rPr>
+          <w:b/>
+          <w:bCs/>
+        </w:rPr>
+        <w:t>(possibly wrong)</w:t>
+      </w:r>
+      <w:r>
+        <w:t xml:space="preserve"> </w:t>
+      </w:r>
+      <w:r>
         <w:t xml:space="preserve">Use Partial Eigenvalue Decomposition on </w:t>
       </w:r>
       <w:proofErr w:type="gramStart"/>
@@ -241,6 +290,44 @@
       <w:r>
         <w:t>.</w:t>
       </w:r>
+    </w:p>
+    <w:p>
+      <w:pPr>
+        <w:pStyle w:val="ListParagraph"/>
+        <w:numPr>
+          <w:ilvl w:val="1"/>
+          <w:numId w:val="2"/>
+        </w:numPr>
+      </w:pPr>
+      <w:r>
+        <w:t>Modify training data.</w:t>
+      </w:r>
+    </w:p>
+    <w:p>
+      <w:pPr>
+        <w:pStyle w:val="ListParagraph"/>
+        <w:numPr>
+          <w:ilvl w:val="1"/>
+          <w:numId w:val="2"/>
+        </w:numPr>
+      </w:pPr>
+      <w:r>
+        <w:t>Remove 3</w:t>
+      </w:r>
+      <w:r>
+        <w:rPr>
+          <w:vertAlign w:val="superscript"/>
+        </w:rPr>
+        <w:t>rd</w:t>
+      </w:r>
+      <w:r>
+        <w:t xml:space="preserve"> </w:t>
+      </w:r>
+      <w:proofErr w:type="gramStart"/>
+      <w:r>
+        <w:t>feature</w:t>
+      </w:r>
+      <w:proofErr w:type="gramEnd"/>
     </w:p>
     <w:p>
       <w:pPr>
@@ -261,6 +348,16 @@
           <w:numId w:val="3"/>
         </w:numPr>
       </w:pPr>
+      <w:r>
+        <w:rPr>
+          <w:b/>
+          <w:bCs/>
+        </w:rPr>
+        <w:t>(mod required)</w:t>
+      </w:r>
+      <w:r>
+        <w:t xml:space="preserve"> </w:t>
+      </w:r>
       <w:r>
         <w:t xml:space="preserve">Function based on description (large </w:t>
       </w:r>
@@ -1039,7 +1136,15 @@
         </w:numPr>
       </w:pPr>
       <w:r>
-        <w:sym w:font="Wingdings" w:char="F04C"/>
+        <w:t xml:space="preserve">Apply Gaussian </w:t>
+      </w:r>
+      <w:proofErr w:type="spellStart"/>
+      <w:r>
+        <w:t>Naives</w:t>
+      </w:r>
+      <w:proofErr w:type="spellEnd"/>
+      <w:r>
+        <w:t xml:space="preserve"> optimization and then RMSE (check Assignment, Q5).</w:t>
       </w:r>
     </w:p>
     <w:p>
@@ -1101,6 +1206,7 @@
         </w:numPr>
       </w:pPr>
       <w:r>
+        <w:lastRenderedPageBreak/>
         <w:t xml:space="preserve">Pro: </w:t>
       </w:r>
       <w:r>
@@ -1152,7 +1258,6 @@
         </w:numPr>
       </w:pPr>
       <w:r>
-        <w:lastRenderedPageBreak/>
         <w:t>A)</w:t>
       </w:r>
     </w:p>
@@ -1241,56 +1346,281 @@
         <w:t xml:space="preserve">C) </w:t>
       </w:r>
       <w:r>
-        <w:sym w:font="Wingdings" w:char="F04C"/>
+        <w:rPr>
+          <w:rFonts w:ascii="Courier New" w:hAnsi="Courier New" w:cs="Courier New"/>
+        </w:rPr>
+        <w:t>X@(W+A@B</w:t>
+      </w:r>
+      <w:proofErr w:type="gramStart"/>
+      <w:r>
+        <w:rPr>
+          <w:rFonts w:ascii="Courier New" w:hAnsi="Courier New" w:cs="Courier New"/>
+        </w:rPr>
+        <w:t>).</w:t>
+      </w:r>
+      <w:proofErr w:type="spellStart"/>
+      <w:r>
+        <w:rPr>
+          <w:rFonts w:ascii="Courier New" w:hAnsi="Courier New" w:cs="Courier New"/>
+        </w:rPr>
+        <w:t>T</w:t>
+      </w:r>
+      <w:proofErr w:type="gramEnd"/>
+      <w:r>
+        <w:rPr>
+          <w:rFonts w:ascii="Courier New" w:hAnsi="Courier New" w:cs="Courier New"/>
+        </w:rPr>
+        <w:t>+c</w:t>
+      </w:r>
+      <w:proofErr w:type="spellEnd"/>
+      <w:r>
+        <w:rPr>
+          <w:rFonts w:ascii="Courier New" w:hAnsi="Courier New" w:cs="Courier New"/>
+        </w:rPr>
+        <w:t>[None,:]</w:t>
+      </w:r>
+    </w:p>
+    <w:p>
+      <w:pPr>
+        <w:ind w:left="720"/>
+      </w:pPr>
+      <w:r>
+        <w:t xml:space="preserve">D) </w:t>
+      </w:r>
+      <w:r>
+        <w:t xml:space="preserve">Less </w:t>
+      </w:r>
+      <w:r>
+        <w:t xml:space="preserve">risk on </w:t>
+      </w:r>
+      <w:r>
+        <w:t>overfitting,</w:t>
+      </w:r>
+      <w:r>
+        <w:t xml:space="preserve"> less likely to memorize training data, less memory consumption</w:t>
+      </w:r>
+      <w:r>
+        <w:t>,</w:t>
+      </w:r>
+      <w:r>
+        <w:t xml:space="preserve"> more generative</w:t>
+      </w:r>
+      <w:r>
+        <w:t>.</w:t>
       </w:r>
       <w:r>
         <w:t xml:space="preserve"> </w:t>
       </w:r>
-    </w:p>
-    <w:p>
-      <w:pPr>
-        <w:ind w:left="720"/>
+      <w:r>
         <w:rPr>
           <w:i/>
           <w:iCs/>
         </w:rPr>
-      </w:pPr>
-      <w:r>
-        <w:t xml:space="preserve">D) </w:t>
-      </w:r>
-      <w:r>
-        <w:t xml:space="preserve">Less </w:t>
-      </w:r>
-      <w:r>
-        <w:t xml:space="preserve">risk on </w:t>
-      </w:r>
-      <w:r>
-        <w:t>overfitting,</w:t>
-      </w:r>
-      <w:r>
-        <w:t xml:space="preserve"> less likely to memorize, training data, less memory consumption</w:t>
-      </w:r>
-      <w:r>
-        <w:t xml:space="preserve"> more generative</w:t>
-      </w:r>
-      <w:r>
-        <w:t>.</w:t>
-      </w:r>
-      <w:r>
-        <w:t xml:space="preserve"> </w:t>
-      </w:r>
-      <w:r>
+        <w:t>(pick any two of these reasons)</w:t>
+      </w:r>
+    </w:p>
+    <w:p>
+      <w:pPr>
+        <w:ind w:left="720"/>
+      </w:pPr>
+      <w:r>
+        <w:t xml:space="preserve">E) </w:t>
+      </w:r>
+      <w:r>
+        <w:rPr>
+          <w:noProof/>
+        </w:rPr>
+        <w:drawing>
+          <wp:inline distT="0" distB="0" distL="0" distR="0" wp14:anchorId="4E10F9D8" wp14:editId="1BB37D2D">
+            <wp:extent cx="2632364" cy="1342618"/>
+            <wp:effectExtent l="0" t="0" r="0" b="3810"/>
+            <wp:docPr id="1206406168" name="Picture 1" descr="A close-up of a paper with writing&#10;&#10;Description automatically generated"/>
+            <wp:cNvGraphicFramePr>
+              <a:graphicFrameLocks xmlns:a="http://schemas.openxmlformats.org/drawingml/2006/main" noChangeAspect="1"/>
+            </wp:cNvGraphicFramePr>
+            <a:graphic xmlns:a="http://schemas.openxmlformats.org/drawingml/2006/main">
+              <a:graphicData uri="http://schemas.openxmlformats.org/drawingml/2006/picture">
+                <pic:pic xmlns:pic="http://schemas.openxmlformats.org/drawingml/2006/picture">
+                  <pic:nvPicPr>
+                    <pic:cNvPr id="1206406168" name="Picture 1" descr="A close-up of a paper with writing&#10;&#10;Description automatically generated"/>
+                    <pic:cNvPicPr/>
+                  </pic:nvPicPr>
+                  <pic:blipFill>
+                    <a:blip r:embed="rId6" cstate="print">
+                      <a:extLst>
+                        <a:ext uri="{28A0092B-C50C-407E-A947-70E740481C1C}">
+                          <a14:useLocalDpi xmlns:a14="http://schemas.microsoft.com/office/drawing/2010/main" val="0"/>
+                        </a:ext>
+                      </a:extLst>
+                    </a:blip>
+                    <a:stretch>
+                      <a:fillRect/>
+                    </a:stretch>
+                  </pic:blipFill>
+                  <pic:spPr>
+                    <a:xfrm>
+                      <a:off x="0" y="0"/>
+                      <a:ext cx="2672220" cy="1362946"/>
+                    </a:xfrm>
+                    <a:prstGeom prst="rect">
+                      <a:avLst/>
+                    </a:prstGeom>
+                  </pic:spPr>
+                </pic:pic>
+              </a:graphicData>
+            </a:graphic>
+          </wp:inline>
+        </w:drawing>
+      </w:r>
+    </w:p>
+    <w:p>
+      <w:pPr>
+        <w:ind w:left="720"/>
+      </w:pPr>
+      <w:r>
+        <w:t xml:space="preserve">F) Initialize AB to be a zero matrix by setting the matrix B to zero. Replace bias c to b. For the first epoch, the model will be back to </w:t>
+      </w:r>
+      <w:proofErr w:type="spellStart"/>
+      <w:proofErr w:type="gramStart"/>
+      <w:r>
+        <w:t>it’s</w:t>
+      </w:r>
+      <w:proofErr w:type="spellEnd"/>
+      <w:proofErr w:type="gramEnd"/>
+      <w:r>
+        <w:t xml:space="preserve"> original form. The gradients from B will slowly be generated after training.</w:t>
+      </w:r>
+    </w:p>
+    <w:p>
+      <w:pPr>
+        <w:ind w:left="720"/>
+      </w:pPr>
+      <w:r>
+        <w:t>G) Early Stopping (to prevent overfitting).</w:t>
+      </w:r>
+    </w:p>
+    <w:p>
+      <w:pPr>
+        <w:ind w:left="720"/>
+      </w:pPr>
+    </w:p>
+    <w:p>
+      <w:pPr>
+        <w:pStyle w:val="ListParagraph"/>
+        <w:numPr>
+          <w:ilvl w:val="0"/>
+          <w:numId w:val="2"/>
+        </w:numPr>
+      </w:pPr>
+      <w:r>
+        <w:t xml:space="preserve">A) </w:t>
+      </w:r>
+      <w:r>
+        <w:sym w:font="Wingdings" w:char="F04C"/>
+      </w:r>
+      <w:r>
+        <w:br/>
+        <w:t xml:space="preserve">B) </w:t>
+      </w:r>
+      <w:r>
+        <w:rPr>
+          <w:b/>
+          <w:bCs/>
+        </w:rPr>
+        <w:t>(possible idea)</w:t>
+      </w:r>
+      <w:r>
+        <w:t xml:space="preserve"> take </w:t>
+      </w:r>
+      <w:proofErr w:type="gramStart"/>
+      <w:r>
+        <w:t>k(</w:t>
+      </w:r>
+      <w:proofErr w:type="gramEnd"/>
+      <w:r>
+        <w:t xml:space="preserve">x1, x2) = E[f1 * f2] – E[f1] * E[f2], where f = a+bx+cx^2. No, we can’t have a gaussian process </w:t>
+      </w:r>
+      <w:proofErr w:type="gramStart"/>
+      <w:r>
+        <w:t>k(</w:t>
+      </w:r>
+      <w:proofErr w:type="gramEnd"/>
+      <w:r>
+        <w:t>x1, x2)</w:t>
+      </w:r>
+      <w:r>
+        <w:t xml:space="preserve"> &lt; 0.</w:t>
+      </w:r>
+    </w:p>
+    <w:p/>
+    <w:p>
+      <w:pPr>
+        <w:pStyle w:val="Heading2"/>
         <w:rPr>
           <w:i/>
           <w:iCs/>
         </w:rPr>
-        <w:t>(pick any two of these reasons)</w:t>
-      </w:r>
-    </w:p>
-    <w:p>
-      <w:pPr>
-        <w:ind w:left="720"/>
-      </w:pPr>
+      </w:pPr>
+      <w:r>
+        <w:rPr>
+          <w:i/>
+          <w:iCs/>
+        </w:rPr>
+        <w:t xml:space="preserve"> </w:t>
+      </w:r>
+      <w:r>
+        <w:rPr>
+          <w:i/>
+          <w:iCs/>
+        </w:rPr>
+        <w:t>2021 Dec</w:t>
+      </w:r>
+      <w:r>
+        <w:rPr>
+          <w:i/>
+          <w:iCs/>
+        </w:rPr>
+        <w:t xml:space="preserve"> Comments</w:t>
+      </w:r>
+    </w:p>
+    <w:p/>
+    <w:p>
+      <w:r>
+        <w:t xml:space="preserve">Harder than expected. The exam was open book, so questions </w:t>
+      </w:r>
+      <w:r>
+        <w:t>are</w:t>
+      </w:r>
+      <w:r>
+        <w:t xml:space="preserve"> expected to be harder and require </w:t>
+      </w:r>
+      <w:r>
+        <w:t xml:space="preserve">higher levels of technical knowledge to answer them. </w:t>
+      </w:r>
+      <w:r>
+        <w:t xml:space="preserve">Don’t let that bring you down. </w:t>
+      </w:r>
+      <w:r>
+        <w:sym w:font="Wingdings" w:char="F04A"/>
+      </w:r>
+      <w:r>
+        <w:t xml:space="preserve"> </w:t>
+      </w:r>
+    </w:p>
+    <w:p>
+      <w:r>
+        <w:t xml:space="preserve">Keep in mind, that the above answers are </w:t>
+      </w:r>
+      <w:r>
+        <w:rPr>
+          <w:b/>
+          <w:bCs/>
+        </w:rPr>
+        <w:t>NOT</w:t>
+      </w:r>
+      <w:r>
+        <w:t xml:space="preserve"> fact checked by any organizers of this course, so mistakes are expected to exist. The answers will be updated and checked daily by myself and my peers until the day of the examination. </w:t>
+      </w:r>
       <w:r>
         <w:br/>
       </w:r>
@@ -1571,7 +1901,7 @@
   <w:abstractNum w:abstractNumId="3" w15:restartNumberingAfterBreak="0">
     <w:nsid w:val="74581C68"/>
     <w:multiLevelType w:val="hybridMultilevel"/>
-    <w:tmpl w:val="10805A74"/>
+    <w:tmpl w:val="F40E6500"/>
     <w:lvl w:ilvl="0" w:tplc="0409000F">
       <w:start w:val="1"/>
       <w:numFmt w:val="decimal"/>

</xml_diff>

<commit_message>
Dec 2019 Q2 answered
</commit_message>
<xml_diff>
--- a/past papers unofficial solutions (synoptic).docx
+++ b/past papers unofficial solutions (synoptic).docx
@@ -16,15 +16,7 @@
         <w:t xml:space="preserve">While studying and unable to have the solutions for these papers, I decided to create this document which will contain all (unofficial) solutions from every question from every past paper in the MLPR course. There are only a few days till the exam, so I won’t be writing </w:t>
       </w:r>
       <w:r>
-        <w:t xml:space="preserve">answers in </w:t>
-      </w:r>
-      <w:proofErr w:type="gramStart"/>
-      <w:r>
-        <w:t>details</w:t>
-      </w:r>
-      <w:proofErr w:type="gramEnd"/>
-      <w:r>
-        <w:t xml:space="preserve">; rather a sentence or a phrase to which you can use to expand your solution for that question. </w:t>
+        <w:t xml:space="preserve">answers in details; rather a sentence or a phrase to which you can use to expand your solution for that question. </w:t>
       </w:r>
     </w:p>
     <w:p/>
@@ -135,20 +127,7 @@
         </w:numPr>
       </w:pPr>
       <w:r>
-        <w:t xml:space="preserve">Cholesky Decomposition – </w:t>
-      </w:r>
-      <w:proofErr w:type="spellStart"/>
-      <w:proofErr w:type="gramStart"/>
-      <w:r>
-        <w:t>numpy.linlang</w:t>
-      </w:r>
-      <w:proofErr w:type="gramEnd"/>
-      <w:r>
-        <w:t>.cholesky</w:t>
-      </w:r>
-      <w:proofErr w:type="spellEnd"/>
-      <w:r>
-        <w:t>(</w:t>
+        <w:t>Cholesky Decomposition – numpy.linlang.cholesky(</w:t>
       </w:r>
       <w:r>
         <w:rPr>
@@ -259,7 +238,6 @@
       <w:r>
         <w:t xml:space="preserve">Use Partial Eigenvalue Decomposition on </w:t>
       </w:r>
-      <w:proofErr w:type="gramStart"/>
       <w:r>
         <w:rPr>
           <w:lang w:val="el-GR"/>
@@ -267,11 +245,7 @@
         <w:t>Σ</w:t>
       </w:r>
       <w:r>
-        <w:t>(</w:t>
-      </w:r>
-      <w:proofErr w:type="gramEnd"/>
-      <w:r>
-        <w:t>2) = QΛ</w:t>
+        <w:t>(2) = QΛ</w:t>
       </w:r>
       <w:r>
         <w:t xml:space="preserve">Q^T. replace negative eigenvalues with 0 -&gt; reconstruct </w:t>
@@ -1132,15 +1106,7 @@
         </w:numPr>
       </w:pPr>
       <w:r>
-        <w:t xml:space="preserve">Apply Gaussian </w:t>
-      </w:r>
-      <w:proofErr w:type="spellStart"/>
-      <w:r>
-        <w:t>Naives</w:t>
-      </w:r>
-      <w:proofErr w:type="spellEnd"/>
-      <w:r>
-        <w:t xml:space="preserve"> optimization and then RMSE (check Assignment, Q5).</w:t>
+        <w:t>Apply Gaussian Naives optimization and then RMSE (check Assignment, Q5).</w:t>
       </w:r>
     </w:p>
     <w:p/>
@@ -1322,15 +1288,7 @@
       </w:r>
       <w:r>
         <w:br/>
-        <w:t xml:space="preserve">     Bias </w:t>
-      </w:r>
-      <w:proofErr w:type="gramStart"/>
-      <w:r>
-        <w:t>c :</w:t>
-      </w:r>
-      <w:proofErr w:type="gramEnd"/>
-      <w:r>
-        <w:t xml:space="preserve"> H</w:t>
+        <w:t xml:space="preserve">     Bias c : H</w:t>
       </w:r>
     </w:p>
     <w:p>
@@ -1354,7 +1312,6 @@
         </w:rPr>
         <w:t>X@(W+A@B</w:t>
       </w:r>
-      <w:proofErr w:type="gramStart"/>
       <w:r>
         <w:rPr>
           <w:rFonts w:ascii="Courier New" w:hAnsi="Courier New" w:cs="Courier New"/>
@@ -1365,28 +1322,7 @@
         <w:rPr>
           <w:rFonts w:ascii="Courier New" w:hAnsi="Courier New" w:cs="Courier New"/>
         </w:rPr>
-        <w:t>.</w:t>
-      </w:r>
-      <w:proofErr w:type="spellStart"/>
-      <w:r>
-        <w:rPr>
-          <w:rFonts w:ascii="Courier New" w:hAnsi="Courier New" w:cs="Courier New"/>
-        </w:rPr>
-        <w:t>T</w:t>
-      </w:r>
-      <w:proofErr w:type="gramEnd"/>
-      <w:r>
-        <w:rPr>
-          <w:rFonts w:ascii="Courier New" w:hAnsi="Courier New" w:cs="Courier New"/>
-        </w:rPr>
-        <w:t>+c</w:t>
-      </w:r>
-      <w:proofErr w:type="spellEnd"/>
-      <w:r>
-        <w:rPr>
-          <w:rFonts w:ascii="Courier New" w:hAnsi="Courier New" w:cs="Courier New"/>
-        </w:rPr>
-        <w:t>[None,:]</w:t>
+        <w:t>.T+c[None,:]</w:t>
       </w:r>
     </w:p>
     <w:p>
@@ -1529,23 +1465,10 @@
         <w:t>(possible idea)</w:t>
       </w:r>
       <w:r>
-        <w:t xml:space="preserve"> take </w:t>
-      </w:r>
-      <w:proofErr w:type="gramStart"/>
-      <w:r>
-        <w:t>k(</w:t>
-      </w:r>
-      <w:proofErr w:type="gramEnd"/>
-      <w:r>
-        <w:t xml:space="preserve">x1, x2) = E[f1 * f2] – E[f1] * E[f2], where f = a+bx+cx^2. No, we can’t have a gaussian process </w:t>
-      </w:r>
-      <w:proofErr w:type="gramStart"/>
-      <w:r>
-        <w:t>k(</w:t>
-      </w:r>
-      <w:proofErr w:type="gramEnd"/>
-      <w:r>
-        <w:t>x1, x2)</w:t>
+        <w:t xml:space="preserve"> take k(x1, x2) = E[f1 * f2] – E[f1] * E[f2], where f = a+bx+cx^2. No, we can’t have a gaussian process </w:t>
+      </w:r>
+      <w:r>
+        <w:t>k(x1, x2)</w:t>
       </w:r>
       <w:r>
         <w:t xml:space="preserve"> &lt; 0.</w:t>
@@ -1650,22 +1573,16 @@
       <w:pPr>
         <w:pStyle w:val="ListParagraph"/>
         <w:numPr>
-          <w:ilvl w:val="0"/>
-          <w:numId w:val="5"/>
-        </w:numPr>
-      </w:pPr>
-      <w:r>
-        <w:t>A)</w:t>
-      </w:r>
-    </w:p>
-    <w:p>
-      <w:pPr>
-        <w:pStyle w:val="ListParagraph"/>
-        <w:numPr>
           <w:ilvl w:val="1"/>
           <w:numId w:val="5"/>
         </w:numPr>
       </w:pPr>
+      <w:r>
+        <w:t>A)</w:t>
+      </w:r>
+      <w:r>
+        <w:br/>
+      </w:r>
       <m:oMath>
         <m:m>
           <m:mPr>
@@ -1823,13 +1740,7 @@
         <w:t xml:space="preserve">  Where</w:t>
       </w:r>
       <w:r>
-        <w:t xml:space="preserve">: L = loss, y = training result, f(x) = </w:t>
-      </w:r>
-      <w:r>
-        <w:t>model function</w:t>
-      </w:r>
-      <w:r>
-        <w:t>, p = true data distribution.</w:t>
+        <w:t>: L = loss, y = training result, f(x) = model function, p = true data distribution.</w:t>
       </w:r>
     </w:p>
     <w:p>
@@ -1948,10 +1859,7 @@
         <w:t>Where</w:t>
       </w:r>
       <w:r>
-        <w:t>: L = loss, y = training result, f(x) = model function, p = true data distribution</w:t>
-      </w:r>
-      <w:r>
-        <w:t>.</w:t>
+        <w:t>: L = loss, y = training result, f(x) = model function, p = true data distribution.</w:t>
       </w:r>
       <w:r>
         <w:br/>
@@ -1964,15 +1872,7 @@
         <w:t>OR</w:t>
       </w:r>
       <w:r>
-        <w:t xml:space="preserve"> </w:t>
-      </w:r>
-      <w:proofErr w:type="gramStart"/>
-      <w:r>
-        <w:t>The</w:t>
-      </w:r>
-      <w:proofErr w:type="gramEnd"/>
-      <w:r>
-        <w:t xml:space="preserve"> expected loss that the model (function) will achieve/yield/score on future/unseen test datapoints.</w:t>
+        <w:t xml:space="preserve"> The expected loss that the model (function) will achieve/yield/score on future/unseen test datapoints.</w:t>
       </w:r>
     </w:p>
     <w:p>
@@ -2187,25 +2087,7 @@
               <w:rPr>
                 <w:rFonts w:ascii="Cambria Math" w:hAnsi="Cambria Math"/>
               </w:rPr>
-              <m:t>(</m:t>
-            </m:r>
-            <m:r>
-              <w:rPr>
-                <w:rFonts w:ascii="Cambria Math" w:hAnsi="Cambria Math"/>
-              </w:rPr>
-              <m:t>L</m:t>
-            </m:r>
-            <m:r>
-              <w:rPr>
-                <w:rFonts w:ascii="Cambria Math" w:hAnsi="Cambria Math"/>
-              </w:rPr>
-              <m:t>m</m:t>
-            </m:r>
-            <m:r>
-              <w:rPr>
-                <w:rFonts w:ascii="Cambria Math" w:hAnsi="Cambria Math"/>
-              </w:rPr>
-              <m:t>-L)^2</m:t>
+              <m:t>(Lm-L)^2</m:t>
             </m:r>
           </m:e>
         </m:nary>
@@ -2213,6 +2095,112 @@
       <w:r>
         <w:t xml:space="preserve"> </w:t>
       </w:r>
+    </w:p>
+    <w:p>
+      <w:pPr>
+        <w:pStyle w:val="ListParagraph"/>
+      </w:pPr>
+      <w:r>
+        <w:t>B)</w:t>
+      </w:r>
+    </w:p>
+    <w:p>
+      <w:pPr>
+        <w:pStyle w:val="ListParagraph"/>
+        <w:numPr>
+          <w:ilvl w:val="0"/>
+          <w:numId w:val="7"/>
+        </w:numPr>
+      </w:pPr>
+      <w:r>
+        <w:t>–</w:t>
+      </w:r>
+    </w:p>
+    <w:p>
+      <w:pPr>
+        <w:pStyle w:val="ListParagraph"/>
+        <w:numPr>
+          <w:ilvl w:val="0"/>
+          <w:numId w:val="7"/>
+        </w:numPr>
+      </w:pPr>
+      <w:r>
+        <w:t>–</w:t>
+      </w:r>
+    </w:p>
+    <w:p>
+      <w:pPr>
+        <w:ind w:left="720"/>
+      </w:pPr>
+      <w:r>
+        <w:t>C)</w:t>
+      </w:r>
+    </w:p>
+    <w:p>
+      <w:pPr>
+        <w:pStyle w:val="ListParagraph"/>
+        <w:numPr>
+          <w:ilvl w:val="0"/>
+          <w:numId w:val="6"/>
+        </w:numPr>
+      </w:pPr>
+      <w:r>
+        <w:t>Generalization error doesn’t predict risk to overfitting. Model could be prone to overfitting.</w:t>
+      </w:r>
+    </w:p>
+    <w:p>
+      <w:pPr>
+        <w:pStyle w:val="ListParagraph"/>
+        <w:numPr>
+          <w:ilvl w:val="0"/>
+          <w:numId w:val="6"/>
+        </w:numPr>
+      </w:pPr>
+      <w:r>
+        <w:t>Provide validation data sets to test the model and check if it overfits.</w:t>
+      </w:r>
+    </w:p>
+    <w:p/>
+    <w:p>
+      <w:pPr>
+        <w:pStyle w:val="ListParagraph"/>
+        <w:numPr>
+          <w:ilvl w:val="0"/>
+          <w:numId w:val="5"/>
+        </w:numPr>
+      </w:pPr>
+      <w:r>
+        <w:t>A) W: K x D, c: D x 1, v: 1 x K, b: 1 x 1.</w:t>
+      </w:r>
+      <w:r>
+        <w:br/>
+        <w:t>B) Gradients will be zero and the model will not learn.</w:t>
+      </w:r>
+      <w:r>
+        <w:br/>
+        <w:t xml:space="preserve">C) </w:t>
+      </w:r>
+      <w:r>
+        <w:t>Prevents from the gradients (derivatives) from growing too large, causing optimization issues.</w:t>
+      </w:r>
+      <w:r>
+        <w:br/>
+      </w:r>
+    </w:p>
+    <w:p>
+      <w:pPr>
+        <w:pStyle w:val="ListParagraph"/>
+        <w:numPr>
+          <w:ilvl w:val="0"/>
+          <w:numId w:val="5"/>
+        </w:numPr>
+      </w:pPr>
+    </w:p>
+    <w:p/>
+    <w:p>
+      <w:pPr>
+        <w:ind w:left="720"/>
+      </w:pPr>
     </w:p>
     <w:p/>
     <w:p>
@@ -2338,6 +2326,92 @@
     </w:lvl>
   </w:abstractNum>
   <w:abstractNum w:abstractNumId="1" w15:restartNumberingAfterBreak="0">
+    <w:nsid w:val="0C3E4ED0"/>
+    <w:multiLevelType w:val="hybridMultilevel"/>
+    <w:tmpl w:val="9E7A4912"/>
+    <w:lvl w:ilvl="0" w:tplc="FFFFFFFF">
+      <w:start w:val="1"/>
+      <w:numFmt w:val="lowerRoman"/>
+      <w:lvlText w:val="%1."/>
+      <w:lvlJc w:val="right"/>
+      <w:pPr>
+        <w:ind w:left="1440" w:hanging="360"/>
+      </w:pPr>
+    </w:lvl>
+    <w:lvl w:ilvl="1" w:tplc="04090019" w:tentative="1">
+      <w:start w:val="1"/>
+      <w:numFmt w:val="lowerLetter"/>
+      <w:lvlText w:val="%2."/>
+      <w:lvlJc w:val="left"/>
+      <w:pPr>
+        <w:ind w:left="1440" w:hanging="360"/>
+      </w:pPr>
+    </w:lvl>
+    <w:lvl w:ilvl="2" w:tplc="0409001B" w:tentative="1">
+      <w:start w:val="1"/>
+      <w:numFmt w:val="lowerRoman"/>
+      <w:lvlText w:val="%3."/>
+      <w:lvlJc w:val="right"/>
+      <w:pPr>
+        <w:ind w:left="2160" w:hanging="180"/>
+      </w:pPr>
+    </w:lvl>
+    <w:lvl w:ilvl="3" w:tplc="0409000F" w:tentative="1">
+      <w:start w:val="1"/>
+      <w:numFmt w:val="decimal"/>
+      <w:lvlText w:val="%4."/>
+      <w:lvlJc w:val="left"/>
+      <w:pPr>
+        <w:ind w:left="2880" w:hanging="360"/>
+      </w:pPr>
+    </w:lvl>
+    <w:lvl w:ilvl="4" w:tplc="04090019" w:tentative="1">
+      <w:start w:val="1"/>
+      <w:numFmt w:val="lowerLetter"/>
+      <w:lvlText w:val="%5."/>
+      <w:lvlJc w:val="left"/>
+      <w:pPr>
+        <w:ind w:left="3600" w:hanging="360"/>
+      </w:pPr>
+    </w:lvl>
+    <w:lvl w:ilvl="5" w:tplc="0409001B" w:tentative="1">
+      <w:start w:val="1"/>
+      <w:numFmt w:val="lowerRoman"/>
+      <w:lvlText w:val="%6."/>
+      <w:lvlJc w:val="right"/>
+      <w:pPr>
+        <w:ind w:left="4320" w:hanging="180"/>
+      </w:pPr>
+    </w:lvl>
+    <w:lvl w:ilvl="6" w:tplc="0409000F" w:tentative="1">
+      <w:start w:val="1"/>
+      <w:numFmt w:val="decimal"/>
+      <w:lvlText w:val="%7."/>
+      <w:lvlJc w:val="left"/>
+      <w:pPr>
+        <w:ind w:left="5040" w:hanging="360"/>
+      </w:pPr>
+    </w:lvl>
+    <w:lvl w:ilvl="7" w:tplc="04090019" w:tentative="1">
+      <w:start w:val="1"/>
+      <w:numFmt w:val="lowerLetter"/>
+      <w:lvlText w:val="%8."/>
+      <w:lvlJc w:val="left"/>
+      <w:pPr>
+        <w:ind w:left="5760" w:hanging="360"/>
+      </w:pPr>
+    </w:lvl>
+    <w:lvl w:ilvl="8" w:tplc="0409001B" w:tentative="1">
+      <w:start w:val="1"/>
+      <w:numFmt w:val="lowerRoman"/>
+      <w:lvlText w:val="%9."/>
+      <w:lvlJc w:val="right"/>
+      <w:pPr>
+        <w:ind w:left="6480" w:hanging="180"/>
+      </w:pPr>
+    </w:lvl>
+  </w:abstractNum>
+  <w:abstractNum w:abstractNumId="2" w15:restartNumberingAfterBreak="0">
     <w:nsid w:val="282C4BDC"/>
     <w:multiLevelType w:val="hybridMultilevel"/>
     <w:tmpl w:val="F15853B8"/>
@@ -2423,7 +2497,7 @@
       </w:pPr>
     </w:lvl>
   </w:abstractNum>
-  <w:abstractNum w:abstractNumId="2" w15:restartNumberingAfterBreak="0">
+  <w:abstractNum w:abstractNumId="3" w15:restartNumberingAfterBreak="0">
     <w:nsid w:val="512C3CA8"/>
     <w:multiLevelType w:val="hybridMultilevel"/>
     <w:tmpl w:val="824064D6"/>
@@ -2509,7 +2583,7 @@
       </w:pPr>
     </w:lvl>
   </w:abstractNum>
-  <w:abstractNum w:abstractNumId="3" w15:restartNumberingAfterBreak="0">
+  <w:abstractNum w:abstractNumId="4" w15:restartNumberingAfterBreak="0">
     <w:nsid w:val="74581C68"/>
     <w:multiLevelType w:val="hybridMultilevel"/>
     <w:tmpl w:val="71F2B69A"/>
@@ -2598,7 +2672,93 @@
       </w:pPr>
     </w:lvl>
   </w:abstractNum>
-  <w:abstractNum w:abstractNumId="4" w15:restartNumberingAfterBreak="0">
+  <w:abstractNum w:abstractNumId="5" w15:restartNumberingAfterBreak="0">
+    <w:nsid w:val="78A0670C"/>
+    <w:multiLevelType w:val="hybridMultilevel"/>
+    <w:tmpl w:val="B664A3FA"/>
+    <w:lvl w:ilvl="0" w:tplc="FFFFFFFF">
+      <w:start w:val="1"/>
+      <w:numFmt w:val="lowerRoman"/>
+      <w:lvlText w:val="%1."/>
+      <w:lvlJc w:val="right"/>
+      <w:pPr>
+        <w:ind w:left="1440" w:hanging="360"/>
+      </w:pPr>
+    </w:lvl>
+    <w:lvl w:ilvl="1" w:tplc="04090019" w:tentative="1">
+      <w:start w:val="1"/>
+      <w:numFmt w:val="lowerLetter"/>
+      <w:lvlText w:val="%2."/>
+      <w:lvlJc w:val="left"/>
+      <w:pPr>
+        <w:ind w:left="1440" w:hanging="360"/>
+      </w:pPr>
+    </w:lvl>
+    <w:lvl w:ilvl="2" w:tplc="0409001B" w:tentative="1">
+      <w:start w:val="1"/>
+      <w:numFmt w:val="lowerRoman"/>
+      <w:lvlText w:val="%3."/>
+      <w:lvlJc w:val="right"/>
+      <w:pPr>
+        <w:ind w:left="2160" w:hanging="180"/>
+      </w:pPr>
+    </w:lvl>
+    <w:lvl w:ilvl="3" w:tplc="0409000F" w:tentative="1">
+      <w:start w:val="1"/>
+      <w:numFmt w:val="decimal"/>
+      <w:lvlText w:val="%4."/>
+      <w:lvlJc w:val="left"/>
+      <w:pPr>
+        <w:ind w:left="2880" w:hanging="360"/>
+      </w:pPr>
+    </w:lvl>
+    <w:lvl w:ilvl="4" w:tplc="04090019" w:tentative="1">
+      <w:start w:val="1"/>
+      <w:numFmt w:val="lowerLetter"/>
+      <w:lvlText w:val="%5."/>
+      <w:lvlJc w:val="left"/>
+      <w:pPr>
+        <w:ind w:left="3600" w:hanging="360"/>
+      </w:pPr>
+    </w:lvl>
+    <w:lvl w:ilvl="5" w:tplc="0409001B" w:tentative="1">
+      <w:start w:val="1"/>
+      <w:numFmt w:val="lowerRoman"/>
+      <w:lvlText w:val="%6."/>
+      <w:lvlJc w:val="right"/>
+      <w:pPr>
+        <w:ind w:left="4320" w:hanging="180"/>
+      </w:pPr>
+    </w:lvl>
+    <w:lvl w:ilvl="6" w:tplc="0409000F" w:tentative="1">
+      <w:start w:val="1"/>
+      <w:numFmt w:val="decimal"/>
+      <w:lvlText w:val="%7."/>
+      <w:lvlJc w:val="left"/>
+      <w:pPr>
+        <w:ind w:left="5040" w:hanging="360"/>
+      </w:pPr>
+    </w:lvl>
+    <w:lvl w:ilvl="7" w:tplc="04090019" w:tentative="1">
+      <w:start w:val="1"/>
+      <w:numFmt w:val="lowerLetter"/>
+      <w:lvlText w:val="%8."/>
+      <w:lvlJc w:val="left"/>
+      <w:pPr>
+        <w:ind w:left="5760" w:hanging="360"/>
+      </w:pPr>
+    </w:lvl>
+    <w:lvl w:ilvl="8" w:tplc="0409001B" w:tentative="1">
+      <w:start w:val="1"/>
+      <w:numFmt w:val="lowerRoman"/>
+      <w:lvlText w:val="%9."/>
+      <w:lvlJc w:val="right"/>
+      <w:pPr>
+        <w:ind w:left="6480" w:hanging="180"/>
+      </w:pPr>
+    </w:lvl>
+  </w:abstractNum>
+  <w:abstractNum w:abstractNumId="6" w15:restartNumberingAfterBreak="0">
     <w:nsid w:val="7FA10C41"/>
     <w:multiLevelType w:val="hybridMultilevel"/>
     <w:tmpl w:val="71F2B69A"/>
@@ -2691,16 +2851,22 @@
     <w:abstractNumId w:val="0"/>
   </w:num>
   <w:num w:numId="2" w16cid:durableId="319702733">
+    <w:abstractNumId w:val="4"/>
+  </w:num>
+  <w:num w:numId="3" w16cid:durableId="1864592216">
     <w:abstractNumId w:val="3"/>
   </w:num>
-  <w:num w:numId="3" w16cid:durableId="1864592216">
+  <w:num w:numId="4" w16cid:durableId="1049307225">
     <w:abstractNumId w:val="2"/>
   </w:num>
-  <w:num w:numId="4" w16cid:durableId="1049307225">
+  <w:num w:numId="5" w16cid:durableId="1023631102">
+    <w:abstractNumId w:val="6"/>
+  </w:num>
+  <w:num w:numId="6" w16cid:durableId="667369035">
+    <w:abstractNumId w:val="5"/>
+  </w:num>
+  <w:num w:numId="7" w16cid:durableId="1042749337">
     <w:abstractNumId w:val="1"/>
-  </w:num>
-  <w:num w:numId="5" w16cid:durableId="1023631102">
-    <w:abstractNumId w:val="4"/>
   </w:num>
 </w:numbering>
 </file>

</xml_diff>

<commit_message>
Dec 2019 3) a, b)
</commit_message>
<xml_diff>
--- a/past papers unofficial solutions (synoptic).docx
+++ b/past papers unofficial solutions (synoptic).docx
@@ -13,10 +13,24 @@
     <w:p/>
     <w:p>
       <w:r>
-        <w:t xml:space="preserve">While studying and unable to have the solutions for these papers, I decided to create this document which will contain all (unofficial) solutions from every question from every past paper in the MLPR course. There are only a few days till the exam, so I won’t be writing </w:t>
-      </w:r>
-      <w:r>
-        <w:t xml:space="preserve">answers in details; rather a sentence or a phrase to which you can use to expand your solution for that question. </w:t>
+        <w:t xml:space="preserve">While studying and unable to have the solutions for these papers, I decided to create this document which will </w:t>
+      </w:r>
+      <w:r>
+        <w:t xml:space="preserve">(hopefully) </w:t>
+      </w:r>
+      <w:r>
+        <w:t xml:space="preserve">contain all (unofficial) solutions from every question from every past paper in the MLPR course. There are only a few days till the exam, so I won’t be writing </w:t>
+      </w:r>
+      <w:r>
+        <w:t xml:space="preserve">answers in </w:t>
+      </w:r>
+      <w:proofErr w:type="gramStart"/>
+      <w:r>
+        <w:t>details</w:t>
+      </w:r>
+      <w:proofErr w:type="gramEnd"/>
+      <w:r>
+        <w:t xml:space="preserve">; rather a sentence or a phrase to which you can use to expand your solution for that question. </w:t>
       </w:r>
     </w:p>
     <w:p/>
@@ -32,7 +46,13 @@
         <w:t>these answers are not official and not fact checked with a course organizer</w:t>
       </w:r>
       <w:r>
-        <w:t xml:space="preserve">. Take them with a grant of salt. </w:t>
+        <w:t>. Take them with a grant of salt.</w:t>
+      </w:r>
+    </w:p>
+    <w:p/>
+    <w:p>
+      <w:r>
+        <w:t>I spoke with Dr. Arno, and he likes the idea and even encouraged me (and everyone) to share past paper solutions with each other. Discussion with your peers is a great way of learning. Your peer may know something that you don’t and vice versa.</w:t>
       </w:r>
     </w:p>
     <w:p/>
@@ -127,7 +147,20 @@
         </w:numPr>
       </w:pPr>
       <w:r>
-        <w:t>Cholesky Decomposition – numpy.linlang.cholesky(</w:t>
+        <w:t xml:space="preserve">Cholesky Decomposition – </w:t>
+      </w:r>
+      <w:proofErr w:type="spellStart"/>
+      <w:proofErr w:type="gramStart"/>
+      <w:r>
+        <w:t>numpy.linlang</w:t>
+      </w:r>
+      <w:proofErr w:type="gramEnd"/>
+      <w:r>
+        <w:t>.cholesky</w:t>
+      </w:r>
+      <w:proofErr w:type="spellEnd"/>
+      <w:r>
+        <w:t>(</w:t>
       </w:r>
       <w:r>
         <w:rPr>
@@ -238,6 +271,7 @@
       <w:r>
         <w:t xml:space="preserve">Use Partial Eigenvalue Decomposition on </w:t>
       </w:r>
+      <w:proofErr w:type="gramStart"/>
       <w:r>
         <w:rPr>
           <w:lang w:val="el-GR"/>
@@ -245,7 +279,11 @@
         <w:t>Σ</w:t>
       </w:r>
       <w:r>
-        <w:t>(2) = QΛ</w:t>
+        <w:t>(</w:t>
+      </w:r>
+      <w:proofErr w:type="gramEnd"/>
+      <w:r>
+        <w:t>2) = QΛ</w:t>
       </w:r>
       <w:r>
         <w:t xml:space="preserve">Q^T. replace negative eigenvalues with 0 -&gt; reconstruct </w:t>
@@ -1106,7 +1144,15 @@
         </w:numPr>
       </w:pPr>
       <w:r>
-        <w:t>Apply Gaussian Naives optimization and then RMSE (check Assignment, Q5).</w:t>
+        <w:t xml:space="preserve">Apply Gaussian </w:t>
+      </w:r>
+      <w:proofErr w:type="spellStart"/>
+      <w:r>
+        <w:t>Naives</w:t>
+      </w:r>
+      <w:proofErr w:type="spellEnd"/>
+      <w:r>
+        <w:t xml:space="preserve"> optimization and then RMSE (check Assignment, Q5).</w:t>
       </w:r>
     </w:p>
     <w:p/>
@@ -1157,7 +1203,6 @@
         <w:ind w:left="720"/>
       </w:pPr>
       <w:r>
-        <w:lastRenderedPageBreak/>
         <w:t>B)</w:t>
       </w:r>
     </w:p>
@@ -1288,7 +1333,15 @@
       </w:r>
       <w:r>
         <w:br/>
-        <w:t xml:space="preserve">     Bias c : H</w:t>
+        <w:t xml:space="preserve">     Bias </w:t>
+      </w:r>
+      <w:proofErr w:type="gramStart"/>
+      <w:r>
+        <w:t>c :</w:t>
+      </w:r>
+      <w:proofErr w:type="gramEnd"/>
+      <w:r>
+        <w:t xml:space="preserve"> H</w:t>
       </w:r>
     </w:p>
     <w:p>
@@ -1312,6 +1365,7 @@
         </w:rPr>
         <w:t>X@(W+A@B</w:t>
       </w:r>
+      <w:proofErr w:type="gramStart"/>
       <w:r>
         <w:rPr>
           <w:rFonts w:ascii="Courier New" w:hAnsi="Courier New" w:cs="Courier New"/>
@@ -1322,7 +1376,28 @@
         <w:rPr>
           <w:rFonts w:ascii="Courier New" w:hAnsi="Courier New" w:cs="Courier New"/>
         </w:rPr>
-        <w:t>.T+c[None,:]</w:t>
+        <w:t>.</w:t>
+      </w:r>
+      <w:proofErr w:type="spellStart"/>
+      <w:r>
+        <w:rPr>
+          <w:rFonts w:ascii="Courier New" w:hAnsi="Courier New" w:cs="Courier New"/>
+        </w:rPr>
+        <w:t>T</w:t>
+      </w:r>
+      <w:proofErr w:type="gramEnd"/>
+      <w:r>
+        <w:rPr>
+          <w:rFonts w:ascii="Courier New" w:hAnsi="Courier New" w:cs="Courier New"/>
+        </w:rPr>
+        <w:t>+c</w:t>
+      </w:r>
+      <w:proofErr w:type="spellEnd"/>
+      <w:r>
+        <w:rPr>
+          <w:rFonts w:ascii="Courier New" w:hAnsi="Courier New" w:cs="Courier New"/>
+        </w:rPr>
+        <w:t>[None,:]</w:t>
       </w:r>
     </w:p>
     <w:p>
@@ -1465,10 +1540,23 @@
         <w:t>(possible idea)</w:t>
       </w:r>
       <w:r>
-        <w:t xml:space="preserve"> take k(x1, x2) = E[f1 * f2] – E[f1] * E[f2], where f = a+bx+cx^2. No, we can’t have a gaussian process </w:t>
-      </w:r>
-      <w:r>
-        <w:t>k(x1, x2)</w:t>
+        <w:t xml:space="preserve"> take </w:t>
+      </w:r>
+      <w:proofErr w:type="gramStart"/>
+      <w:r>
+        <w:t>k(</w:t>
+      </w:r>
+      <w:proofErr w:type="gramEnd"/>
+      <w:r>
+        <w:t xml:space="preserve">x1, x2) = E[f1 * f2] – E[f1] * E[f2], where f = a+bx+cx^2. No, we can’t have a gaussian process </w:t>
+      </w:r>
+      <w:proofErr w:type="gramStart"/>
+      <w:r>
+        <w:t>k(</w:t>
+      </w:r>
+      <w:proofErr w:type="gramEnd"/>
+      <w:r>
+        <w:t>x1, x2)</w:t>
       </w:r>
       <w:r>
         <w:t xml:space="preserve"> &lt; 0.</w:t>
@@ -1546,6 +1634,7 @@
     </w:p>
     <w:p>
       <w:r>
+        <w:lastRenderedPageBreak/>
         <w:br w:type="page"/>
       </w:r>
     </w:p>
@@ -1872,7 +1961,15 @@
         <w:t>OR</w:t>
       </w:r>
       <w:r>
-        <w:t xml:space="preserve"> The expected loss that the model (function) will achieve/yield/score on future/unseen test datapoints.</w:t>
+        <w:t xml:space="preserve"> </w:t>
+      </w:r>
+      <w:proofErr w:type="gramStart"/>
+      <w:r>
+        <w:t>The</w:t>
+      </w:r>
+      <w:proofErr w:type="gramEnd"/>
+      <w:r>
+        <w:t xml:space="preserve"> expected loss that the model (function) will achieve/yield/score on future/unseen test datapoints.</w:t>
       </w:r>
     </w:p>
     <w:p>
@@ -2195,6 +2292,121 @@
           <w:numId w:val="5"/>
         </w:numPr>
       </w:pPr>
+      <w:r>
+        <w:t xml:space="preserve">A) </w:t>
+      </w:r>
+      <w:proofErr w:type="spellStart"/>
+      <w:r>
+        <w:t>i</w:t>
+      </w:r>
+      <w:proofErr w:type="spellEnd"/>
+      <w:r>
+        <w:t xml:space="preserve">) </w:t>
+      </w:r>
+      <w:r>
+        <w:rPr>
+          <w:noProof/>
+        </w:rPr>
+        <w:t xml:space="preserve"> </w:t>
+      </w:r>
+      <w:r>
+        <w:rPr>
+          <w:noProof/>
+        </w:rPr>
+        <w:drawing>
+          <wp:inline distT="0" distB="0" distL="0" distR="0" wp14:anchorId="1546B320" wp14:editId="24E927B3">
+            <wp:extent cx="1060868" cy="1187016"/>
+            <wp:effectExtent l="0" t="0" r="6350" b="0"/>
+            <wp:docPr id="1629055288" name="Picture 2" descr="A graph on a piece of paper&#10;&#10;Description automatically generated"/>
+            <wp:cNvGraphicFramePr>
+              <a:graphicFrameLocks xmlns:a="http://schemas.openxmlformats.org/drawingml/2006/main" noChangeAspect="1"/>
+            </wp:cNvGraphicFramePr>
+            <a:graphic xmlns:a="http://schemas.openxmlformats.org/drawingml/2006/main">
+              <a:graphicData uri="http://schemas.openxmlformats.org/drawingml/2006/picture">
+                <pic:pic xmlns:pic="http://schemas.openxmlformats.org/drawingml/2006/picture">
+                  <pic:nvPicPr>
+                    <pic:cNvPr id="1629055288" name="Picture 2" descr="A graph on a piece of paper&#10;&#10;Description automatically generated"/>
+                    <pic:cNvPicPr/>
+                  </pic:nvPicPr>
+                  <pic:blipFill>
+                    <a:blip r:embed="rId7" cstate="print">
+                      <a:extLst>
+                        <a:ext uri="{28A0092B-C50C-407E-A947-70E740481C1C}">
+                          <a14:useLocalDpi xmlns:a14="http://schemas.microsoft.com/office/drawing/2010/main" val="0"/>
+                        </a:ext>
+                      </a:extLst>
+                    </a:blip>
+                    <a:stretch>
+                      <a:fillRect/>
+                    </a:stretch>
+                  </pic:blipFill>
+                  <pic:spPr>
+                    <a:xfrm>
+                      <a:off x="0" y="0"/>
+                      <a:ext cx="1077846" cy="1206013"/>
+                    </a:xfrm>
+                    <a:prstGeom prst="rect">
+                      <a:avLst/>
+                    </a:prstGeom>
+                  </pic:spPr>
+                </pic:pic>
+              </a:graphicData>
+            </a:graphic>
+          </wp:inline>
+        </w:drawing>
+      </w:r>
+    </w:p>
+    <w:p>
+      <w:pPr>
+        <w:pStyle w:val="ListParagraph"/>
+        <w:rPr>
+          <w:noProof/>
+        </w:rPr>
+      </w:pPr>
+      <w:r>
+        <w:rPr>
+          <w:noProof/>
+        </w:rPr>
+        <w:t>3 lines close to the means on each axis, each liine close to each other (small variance), straight lines (linear function).</w:t>
+      </w:r>
+      <w:r>
+        <w:rPr>
+          <w:noProof/>
+        </w:rPr>
+        <w:t xml:space="preserve"> Not necessarily parallel, small angle should be considered, given the means.</w:t>
+      </w:r>
+    </w:p>
+    <w:p>
+      <w:pPr>
+        <w:pStyle w:val="ListParagraph"/>
+        <w:rPr>
+          <w:noProof/>
+        </w:rPr>
+      </w:pPr>
+      <w:r>
+        <w:rPr>
+          <w:noProof/>
+        </w:rPr>
+        <w:t>ii) Increase the variance, so there’s less emphasis on the mean.</w:t>
+      </w:r>
+    </w:p>
+    <w:p>
+      <w:pPr>
+        <w:pStyle w:val="ListParagraph"/>
+      </w:pPr>
+      <w:r>
+        <w:rPr>
+          <w:noProof/>
+        </w:rPr>
+        <w:t>B) i) We have prior knowledge, based on the parameters (mean and variance). Very efficient with less data, just like in our example.</w:t>
+      </w:r>
+      <w:r>
+        <w:rPr>
+          <w:noProof/>
+        </w:rPr>
+        <w:br/>
+        <w:t>ii) Minimizing the expected square error, will essentially get closer to the meam of the samples. Similarly, the predictive distribution, will choose a predictive value closer to the mean (mode) of the gaussian. Therefore, both ideas estimate the y in a similar way.</w:t>
+      </w:r>
     </w:p>
     <w:p/>
     <w:p>
@@ -2216,6 +2428,7 @@
           <w:i/>
           <w:iCs/>
         </w:rPr>
+        <w:lastRenderedPageBreak/>
         <w:t>2019 Dec Comments</w:t>
       </w:r>
     </w:p>

</xml_diff>

<commit_message>
Dec 2019 finished 3)
</commit_message>
<xml_diff>
--- a/past papers unofficial solutions (synoptic).docx
+++ b/past papers unofficial solutions (synoptic).docx
@@ -2393,6 +2393,9 @@
     <w:p>
       <w:pPr>
         <w:pStyle w:val="ListParagraph"/>
+        <w:rPr>
+          <w:noProof/>
+        </w:rPr>
       </w:pPr>
       <w:r>
         <w:rPr>
@@ -2407,6 +2410,233 @@
         <w:br/>
         <w:t>ii) Minimizing the expected square error, will essentially get closer to the meam of the samples. Similarly, the predictive distribution, will choose a predictive value closer to the mean (mode) of the gaussian. Therefore, both ideas estimate the y in a similar way.</w:t>
       </w:r>
+      <w:r>
+        <w:rPr>
+          <w:noProof/>
+        </w:rPr>
+        <w:br/>
+        <w:t xml:space="preserve">C) i) </w:t>
+      </w:r>
+      <w:r>
+        <w:rPr>
+          <w:noProof/>
+          <w:lang w:val="el-GR"/>
+        </w:rPr>
+        <w:t>α</w:t>
+      </w:r>
+      <w:r>
+        <w:rPr>
+          <w:noProof/>
+        </w:rPr>
+        <w:t>1,</w:t>
+      </w:r>
+      <w:r>
+        <w:rPr>
+          <w:noProof/>
+          <w:lang w:val="el-GR"/>
+        </w:rPr>
+        <w:t>α</w:t>
+      </w:r>
+      <w:r>
+        <w:rPr>
+          <w:noProof/>
+        </w:rPr>
+        <w:t>2,l</w:t>
+      </w:r>
+      <w:r>
+        <w:rPr>
+          <w:noProof/>
+        </w:rPr>
+        <w:t xml:space="preserve">1,l2. </w:t>
+      </w:r>
+      <w:r>
+        <w:rPr>
+          <w:noProof/>
+          <w:lang w:val="el-GR"/>
+        </w:rPr>
+        <w:t>α</w:t>
+      </w:r>
+      <w:r>
+        <w:rPr>
+          <w:noProof/>
+        </w:rPr>
+        <w:t>1</w:t>
+      </w:r>
+      <w:r>
+        <w:rPr>
+          <w:noProof/>
+        </w:rPr>
+        <w:t xml:space="preserve"> &gt; 0</w:t>
+      </w:r>
+      <w:r>
+        <w:rPr>
+          <w:noProof/>
+        </w:rPr>
+        <w:t>,</w:t>
+      </w:r>
+      <w:r>
+        <w:rPr>
+          <w:noProof/>
+          <w:lang w:val="el-GR"/>
+        </w:rPr>
+        <w:t>α</w:t>
+      </w:r>
+      <w:r>
+        <w:rPr>
+          <w:noProof/>
+        </w:rPr>
+        <w:t>2</w:t>
+      </w:r>
+      <w:r>
+        <w:rPr>
+          <w:noProof/>
+        </w:rPr>
+        <w:t xml:space="preserve"> &gt; 0</w:t>
+      </w:r>
+      <w:r>
+        <w:rPr>
+          <w:noProof/>
+        </w:rPr>
+        <w:t xml:space="preserve">, </w:t>
+      </w:r>
+      <w:r>
+        <w:rPr>
+          <w:noProof/>
+        </w:rPr>
+        <w:t>l</w:t>
+      </w:r>
+      <w:r>
+        <w:rPr>
+          <w:noProof/>
+        </w:rPr>
+        <w:t xml:space="preserve"> != 0 </w:t>
+      </w:r>
+      <w:r>
+        <w:rPr>
+          <w:noProof/>
+        </w:rPr>
+        <w:t>1,l2</w:t>
+      </w:r>
+      <w:r>
+        <w:rPr>
+          <w:noProof/>
+        </w:rPr>
+        <w:t xml:space="preserve"> != 0.</w:t>
+      </w:r>
+      <w:r>
+        <w:rPr>
+          <w:noProof/>
+        </w:rPr>
+        <w:br/>
+        <w:t xml:space="preserve">ii) </w:t>
+      </w:r>
+      <w:r>
+        <w:rPr>
+          <w:noProof/>
+          <w:lang w:val="el-GR"/>
+        </w:rPr>
+        <w:t>α</w:t>
+      </w:r>
+      <w:r>
+        <w:rPr>
+          <w:noProof/>
+        </w:rPr>
+        <w:t>1,</w:t>
+      </w:r>
+      <w:r>
+        <w:rPr>
+          <w:noProof/>
+          <w:lang w:val="el-GR"/>
+        </w:rPr>
+        <w:t>α</w:t>
+      </w:r>
+      <w:r>
+        <w:rPr>
+          <w:noProof/>
+        </w:rPr>
+        <w:t>2</w:t>
+      </w:r>
+      <w:r>
+        <w:rPr>
+          <w:noProof/>
+        </w:rPr>
+        <w:t xml:space="preserve">, give more emphasis on one kernel over another. The l (lengthscale) changes </w:t>
+      </w:r>
+      <w:r>
+        <w:rPr>
+          <w:noProof/>
+        </w:rPr>
+        <w:lastRenderedPageBreak/>
+        <w:t>the variation of the kernel.</w:t>
+      </w:r>
+      <w:r>
+        <w:rPr>
+          <w:noProof/>
+        </w:rPr>
+        <w:br/>
+      </w:r>
+      <w:r>
+        <w:rPr>
+          <w:noProof/>
+        </w:rPr>
+        <w:t>iii)</w:t>
+      </w:r>
+      <w:r>
+        <w:rPr>
+          <w:noProof/>
+        </w:rPr>
+        <w:drawing>
+          <wp:inline distT="0" distB="0" distL="0" distR="0" wp14:anchorId="2CF9B128" wp14:editId="2B8616FB">
+            <wp:extent cx="2209327" cy="1430161"/>
+            <wp:effectExtent l="0" t="0" r="635" b="5080"/>
+            <wp:docPr id="351896064" name="Picture 3" descr="A piece of paper with writing on it&#10;&#10;Description automatically generated"/>
+            <wp:cNvGraphicFramePr>
+              <a:graphicFrameLocks xmlns:a="http://schemas.openxmlformats.org/drawingml/2006/main" noChangeAspect="1"/>
+            </wp:cNvGraphicFramePr>
+            <a:graphic xmlns:a="http://schemas.openxmlformats.org/drawingml/2006/main">
+              <a:graphicData uri="http://schemas.openxmlformats.org/drawingml/2006/picture">
+                <pic:pic xmlns:pic="http://schemas.openxmlformats.org/drawingml/2006/picture">
+                  <pic:nvPicPr>
+                    <pic:cNvPr id="351896064" name="Picture 3" descr="A piece of paper with writing on it&#10;&#10;Description automatically generated"/>
+                    <pic:cNvPicPr/>
+                  </pic:nvPicPr>
+                  <pic:blipFill>
+                    <a:blip r:embed="rId8" cstate="print">
+                      <a:extLst>
+                        <a:ext uri="{28A0092B-C50C-407E-A947-70E740481C1C}">
+                          <a14:useLocalDpi xmlns:a14="http://schemas.microsoft.com/office/drawing/2010/main" val="0"/>
+                        </a:ext>
+                      </a:extLst>
+                    </a:blip>
+                    <a:stretch>
+                      <a:fillRect/>
+                    </a:stretch>
+                  </pic:blipFill>
+                  <pic:spPr>
+                    <a:xfrm>
+                      <a:off x="0" y="0"/>
+                      <a:ext cx="2252736" cy="1458261"/>
+                    </a:xfrm>
+                    <a:prstGeom prst="rect">
+                      <a:avLst/>
+                    </a:prstGeom>
+                  </pic:spPr>
+                </pic:pic>
+              </a:graphicData>
+            </a:graphic>
+          </wp:inline>
+        </w:drawing>
+      </w:r>
+    </w:p>
+    <w:p/>
+    <w:p>
+      <w:pPr>
+        <w:pStyle w:val="ListParagraph"/>
+        <w:numPr>
+          <w:ilvl w:val="0"/>
+          <w:numId w:val="5"/>
+        </w:numPr>
+      </w:pPr>
     </w:p>
     <w:p/>
     <w:p>
@@ -2428,7 +2658,6 @@
           <w:i/>
           <w:iCs/>
         </w:rPr>
-        <w:lastRenderedPageBreak/>
         <w:t>2019 Dec Comments</w:t>
       </w:r>
     </w:p>

</xml_diff>

<commit_message>
2019 completed except 5)b)
</commit_message>
<xml_diff>
--- a/past papers unofficial solutions (synoptic).docx
+++ b/past papers unofficial solutions (synoptic).docx
@@ -22,15 +22,7 @@
         <w:t xml:space="preserve">contain all (unofficial) solutions from every question from every past paper in the MLPR course. There are only a few days till the exam, so I won’t be writing </w:t>
       </w:r>
       <w:r>
-        <w:t xml:space="preserve">answers in </w:t>
-      </w:r>
-      <w:proofErr w:type="gramStart"/>
-      <w:r>
-        <w:t>details</w:t>
-      </w:r>
-      <w:proofErr w:type="gramEnd"/>
-      <w:r>
-        <w:t xml:space="preserve">; rather a sentence or a phrase to which you can use to expand your solution for that question. </w:t>
+        <w:t xml:space="preserve">answers in details; rather a sentence or a phrase to which you can use to expand your solution for that question. </w:t>
       </w:r>
     </w:p>
     <w:p/>
@@ -147,20 +139,7 @@
         </w:numPr>
       </w:pPr>
       <w:r>
-        <w:t xml:space="preserve">Cholesky Decomposition – </w:t>
-      </w:r>
-      <w:proofErr w:type="spellStart"/>
-      <w:proofErr w:type="gramStart"/>
-      <w:r>
-        <w:t>numpy.linlang</w:t>
-      </w:r>
-      <w:proofErr w:type="gramEnd"/>
-      <w:r>
-        <w:t>.cholesky</w:t>
-      </w:r>
-      <w:proofErr w:type="spellEnd"/>
-      <w:r>
-        <w:t>(</w:t>
+        <w:t>Cholesky Decomposition – numpy.linlang.cholesky(</w:t>
       </w:r>
       <w:r>
         <w:rPr>
@@ -271,7 +250,6 @@
       <w:r>
         <w:t xml:space="preserve">Use Partial Eigenvalue Decomposition on </w:t>
       </w:r>
-      <w:proofErr w:type="gramStart"/>
       <w:r>
         <w:rPr>
           <w:lang w:val="el-GR"/>
@@ -279,11 +257,7 @@
         <w:t>Σ</w:t>
       </w:r>
       <w:r>
-        <w:t>(</w:t>
-      </w:r>
-      <w:proofErr w:type="gramEnd"/>
-      <w:r>
-        <w:t>2) = QΛ</w:t>
+        <w:t>(2) = QΛ</w:t>
       </w:r>
       <w:r>
         <w:t xml:space="preserve">Q^T. replace negative eigenvalues with 0 -&gt; reconstruct </w:t>
@@ -1144,15 +1118,7 @@
         </w:numPr>
       </w:pPr>
       <w:r>
-        <w:t xml:space="preserve">Apply Gaussian </w:t>
-      </w:r>
-      <w:proofErr w:type="spellStart"/>
-      <w:r>
-        <w:t>Naives</w:t>
-      </w:r>
-      <w:proofErr w:type="spellEnd"/>
-      <w:r>
-        <w:t xml:space="preserve"> optimization and then RMSE (check Assignment, Q5).</w:t>
+        <w:t>Apply Gaussian Naives optimization and then RMSE (check Assignment, Q5).</w:t>
       </w:r>
     </w:p>
     <w:p/>
@@ -1333,15 +1299,7 @@
       </w:r>
       <w:r>
         <w:br/>
-        <w:t xml:space="preserve">     Bias </w:t>
-      </w:r>
-      <w:proofErr w:type="gramStart"/>
-      <w:r>
-        <w:t>c :</w:t>
-      </w:r>
-      <w:proofErr w:type="gramEnd"/>
-      <w:r>
-        <w:t xml:space="preserve"> H</w:t>
+        <w:t xml:space="preserve">     Bias c : H</w:t>
       </w:r>
     </w:p>
     <w:p>
@@ -1365,7 +1323,6 @@
         </w:rPr>
         <w:t>X@(W+A@B</w:t>
       </w:r>
-      <w:proofErr w:type="gramStart"/>
       <w:r>
         <w:rPr>
           <w:rFonts w:ascii="Courier New" w:hAnsi="Courier New" w:cs="Courier New"/>
@@ -1376,28 +1333,7 @@
         <w:rPr>
           <w:rFonts w:ascii="Courier New" w:hAnsi="Courier New" w:cs="Courier New"/>
         </w:rPr>
-        <w:t>.</w:t>
-      </w:r>
-      <w:proofErr w:type="spellStart"/>
-      <w:r>
-        <w:rPr>
-          <w:rFonts w:ascii="Courier New" w:hAnsi="Courier New" w:cs="Courier New"/>
-        </w:rPr>
-        <w:t>T</w:t>
-      </w:r>
-      <w:proofErr w:type="gramEnd"/>
-      <w:r>
-        <w:rPr>
-          <w:rFonts w:ascii="Courier New" w:hAnsi="Courier New" w:cs="Courier New"/>
-        </w:rPr>
-        <w:t>+c</w:t>
-      </w:r>
-      <w:proofErr w:type="spellEnd"/>
-      <w:r>
-        <w:rPr>
-          <w:rFonts w:ascii="Courier New" w:hAnsi="Courier New" w:cs="Courier New"/>
-        </w:rPr>
-        <w:t>[None,:]</w:t>
+        <w:t>.T+c[None,:]</w:t>
       </w:r>
     </w:p>
     <w:p>
@@ -1540,23 +1476,10 @@
         <w:t>(possible idea)</w:t>
       </w:r>
       <w:r>
-        <w:t xml:space="preserve"> take </w:t>
-      </w:r>
-      <w:proofErr w:type="gramStart"/>
-      <w:r>
-        <w:t>k(</w:t>
-      </w:r>
-      <w:proofErr w:type="gramEnd"/>
-      <w:r>
-        <w:t xml:space="preserve">x1, x2) = E[f1 * f2] – E[f1] * E[f2], where f = a+bx+cx^2. No, we can’t have a gaussian process </w:t>
-      </w:r>
-      <w:proofErr w:type="gramStart"/>
-      <w:r>
-        <w:t>k(</w:t>
-      </w:r>
-      <w:proofErr w:type="gramEnd"/>
-      <w:r>
-        <w:t>x1, x2)</w:t>
+        <w:t xml:space="preserve"> take k(x1, x2) = E[f1 * f2] – E[f1] * E[f2], where f = a+bx+cx^2. No, we can’t have a gaussian process </w:t>
+      </w:r>
+      <w:r>
+        <w:t>k(x1, x2)</w:t>
       </w:r>
       <w:r>
         <w:t xml:space="preserve"> &lt; 0.</w:t>
@@ -1961,15 +1884,7 @@
         <w:t>OR</w:t>
       </w:r>
       <w:r>
-        <w:t xml:space="preserve"> </w:t>
-      </w:r>
-      <w:proofErr w:type="gramStart"/>
-      <w:r>
-        <w:t>The</w:t>
-      </w:r>
-      <w:proofErr w:type="gramEnd"/>
-      <w:r>
-        <w:t xml:space="preserve"> expected loss that the model (function) will achieve/yield/score on future/unseen test datapoints.</w:t>
+        <w:t xml:space="preserve"> The expected loss that the model (function) will achieve/yield/score on future/unseen test datapoints.</w:t>
       </w:r>
     </w:p>
     <w:p>
@@ -2293,15 +2208,7 @@
         </w:numPr>
       </w:pPr>
       <w:r>
-        <w:t xml:space="preserve">A) </w:t>
-      </w:r>
-      <w:proofErr w:type="spellStart"/>
-      <w:r>
-        <w:t>i</w:t>
-      </w:r>
-      <w:proofErr w:type="spellEnd"/>
-      <w:r>
-        <w:t xml:space="preserve">) </w:t>
+        <w:t xml:space="preserve">A) i) </w:t>
       </w:r>
       <w:r>
         <w:rPr>
@@ -2637,6 +2544,262 @@
           <w:numId w:val="5"/>
         </w:numPr>
       </w:pPr>
+      <w:r>
+        <w:t xml:space="preserve">A) </w:t>
+      </w:r>
+      <w:r>
+        <w:t>B (dash) = A</w:t>
+      </w:r>
+      <w:r>
+        <w:rPr>
+          <w:sz w:val="22"/>
+          <w:szCs w:val="22"/>
+          <w:vertAlign w:val="superscript"/>
+        </w:rPr>
+        <w:t>T</w:t>
+      </w:r>
+      <w:r>
+        <w:rPr>
+          <w:sz w:val="22"/>
+          <w:szCs w:val="22"/>
+          <w:vertAlign w:val="superscript"/>
+        </w:rPr>
+        <w:t xml:space="preserve"> </w:t>
+      </w:r>
+      <w:r>
+        <w:rPr>
+          <w:sz w:val="22"/>
+          <w:szCs w:val="22"/>
+        </w:rPr>
+        <w:t>x C</w:t>
+      </w:r>
+      <w:r>
+        <w:rPr>
+          <w:sz w:val="22"/>
+          <w:szCs w:val="22"/>
+        </w:rPr>
+        <w:t xml:space="preserve"> </w:t>
+      </w:r>
+      <w:r>
+        <w:rPr>
+          <w:sz w:val="22"/>
+          <w:szCs w:val="22"/>
+        </w:rPr>
+        <w:t>(dash)</w:t>
+      </w:r>
+      <w:r>
+        <w:rPr>
+          <w:sz w:val="22"/>
+          <w:szCs w:val="22"/>
+        </w:rPr>
+        <w:t xml:space="preserve"> -&gt; 1</w:t>
+      </w:r>
+      <w:r>
+        <w:rPr>
+          <w:sz w:val="22"/>
+          <w:szCs w:val="22"/>
+          <w:vertAlign w:val="superscript"/>
+        </w:rPr>
+        <w:t>st</w:t>
+      </w:r>
+      <w:r>
+        <w:rPr>
+          <w:sz w:val="22"/>
+          <w:szCs w:val="22"/>
+        </w:rPr>
+        <w:t xml:space="preserve"> Standard Result)</w:t>
+      </w:r>
+      <w:r>
+        <w:rPr>
+          <w:sz w:val="22"/>
+          <w:szCs w:val="22"/>
+        </w:rPr>
+        <w:br/>
+        <w:t>B) O(N x K x D</w:t>
+      </w:r>
+      <w:r>
+        <w:rPr>
+          <w:sz w:val="22"/>
+          <w:szCs w:val="22"/>
+          <w:vertAlign w:val="superscript"/>
+        </w:rPr>
+        <w:t>2</w:t>
+      </w:r>
+      <w:r>
+        <w:rPr>
+          <w:sz w:val="22"/>
+          <w:szCs w:val="22"/>
+        </w:rPr>
+        <w:t>)</w:t>
+      </w:r>
+      <w:r>
+        <w:rPr>
+          <w:sz w:val="22"/>
+          <w:szCs w:val="22"/>
+        </w:rPr>
+        <w:br/>
+        <w:t>C) PCA, pro: doesn’t require data labels, con: error when re-assembling data (</w:t>
+      </w:r>
+      <w:r>
+        <w:rPr>
+          <w:sz w:val="22"/>
+          <w:szCs w:val="22"/>
+        </w:rPr>
+        <w:t xml:space="preserve">some </w:t>
+      </w:r>
+      <w:r>
+        <w:rPr>
+          <w:sz w:val="22"/>
+          <w:szCs w:val="22"/>
+        </w:rPr>
+        <w:t>data loss).</w:t>
+      </w:r>
+    </w:p>
+    <w:p/>
+    <w:p>
+      <w:pPr>
+        <w:pStyle w:val="ListParagraph"/>
+        <w:numPr>
+          <w:ilvl w:val="0"/>
+          <w:numId w:val="5"/>
+        </w:numPr>
+      </w:pPr>
+      <w:r>
+        <w:t xml:space="preserve">A) </w:t>
+      </w:r>
+      <m:oMath>
+        <m:r>
+          <w:rPr>
+            <w:rFonts w:ascii="Cambria Math" w:hAnsi="Cambria Math"/>
+          </w:rPr>
+          <m:t>p</m:t>
+        </m:r>
+        <m:r>
+          <w:rPr>
+            <w:rFonts w:ascii="Cambria Math" w:hAnsi="Cambria Math"/>
+          </w:rPr>
+          <m:t>(</m:t>
+        </m:r>
+        <m:r>
+          <w:rPr>
+            <w:rFonts w:ascii="Cambria Math" w:hAnsi="Cambria Math"/>
+          </w:rPr>
+          <m:t>y</m:t>
+        </m:r>
+        <m:r>
+          <w:rPr>
+            <w:rFonts w:ascii="Cambria Math" w:hAnsi="Cambria Math"/>
+          </w:rPr>
+          <m:t>=1∣</m:t>
+        </m:r>
+        <m:r>
+          <w:rPr>
+            <w:rFonts w:ascii="Cambria Math" w:hAnsi="Cambria Math"/>
+          </w:rPr>
+          <m:t>x</m:t>
+        </m:r>
+        <m:r>
+          <w:rPr>
+            <w:rFonts w:ascii="Cambria Math" w:hAnsi="Cambria Math"/>
+          </w:rPr>
+          <m:t>,</m:t>
+        </m:r>
+        <m:r>
+          <w:rPr>
+            <w:rFonts w:ascii="Cambria Math" w:hAnsi="Cambria Math"/>
+          </w:rPr>
+          <m:t>D</m:t>
+        </m:r>
+        <m:r>
+          <w:rPr>
+            <w:rFonts w:ascii="Cambria Math" w:hAnsi="Cambria Math"/>
+          </w:rPr>
+          <m:t>)≈</m:t>
+        </m:r>
+        <m:r>
+          <w:rPr>
+            <w:rFonts w:ascii="Cambria Math" w:hAnsi="Cambria Math"/>
+          </w:rPr>
+          <m:t>S</m:t>
+        </m:r>
+        <m:r>
+          <w:rPr>
+            <w:rFonts w:ascii="Cambria Math" w:hAnsi="Cambria Math"/>
+          </w:rPr>
+          <m:t>1​∑</m:t>
+        </m:r>
+        <m:r>
+          <w:rPr>
+            <w:rFonts w:ascii="Cambria Math" w:hAnsi="Cambria Math"/>
+          </w:rPr>
+          <m:t>s</m:t>
+        </m:r>
+        <m:r>
+          <w:rPr>
+            <w:rFonts w:ascii="Cambria Math" w:hAnsi="Cambria Math"/>
+          </w:rPr>
+          <m:t>=1</m:t>
+        </m:r>
+        <m:r>
+          <w:rPr>
+            <w:rFonts w:ascii="Cambria Math" w:hAnsi="Cambria Math"/>
+          </w:rPr>
+          <m:t>S</m:t>
+        </m:r>
+        <m:r>
+          <w:rPr>
+            <w:rFonts w:ascii="Cambria Math" w:hAnsi="Cambria Math"/>
+          </w:rPr>
+          <m:t>​</m:t>
+        </m:r>
+        <m:r>
+          <w:rPr>
+            <w:rFonts w:ascii="Cambria Math" w:hAnsi="Cambria Math"/>
+          </w:rPr>
+          <m:t>σ</m:t>
+        </m:r>
+        <m:r>
+          <w:rPr>
+            <w:rFonts w:ascii="Cambria Math" w:hAnsi="Cambria Math"/>
+          </w:rPr>
+          <m:t>(</m:t>
+        </m:r>
+        <m:r>
+          <w:rPr>
+            <w:rFonts w:ascii="Cambria Math" w:hAnsi="Cambria Math"/>
+          </w:rPr>
+          <m:t>wsT</m:t>
+        </m:r>
+        <m:r>
+          <w:rPr>
+            <w:rFonts w:ascii="Cambria Math" w:hAnsi="Cambria Math"/>
+          </w:rPr>
+          <m:t>​</m:t>
+        </m:r>
+        <m:r>
+          <w:rPr>
+            <w:rFonts w:ascii="Cambria Math" w:hAnsi="Cambria Math"/>
+          </w:rPr>
+          <m:t>x</m:t>
+        </m:r>
+        <m:r>
+          <w:rPr>
+            <w:rFonts w:ascii="Cambria Math" w:hAnsi="Cambria Math"/>
+          </w:rPr>
+          <m:t>)</m:t>
+        </m:r>
+      </m:oMath>
+      <w:r>
+        <w:br/>
+        <w:t xml:space="preserve">B) </w:t>
+      </w:r>
+      <w:r>
+        <w:sym w:font="Wingdings" w:char="F04C"/>
+      </w:r>
+      <w:r>
+        <w:br/>
+        <w:t>C) SVI, Laplace, Sampling, Monte Carlo, Sequential Monte Carlo (any two).</w:t>
+      </w:r>
     </w:p>
     <w:p/>
     <w:p>
@@ -3756,7 +3919,6 @@
   <w:style w:type="character" w:default="1" w:styleId="DefaultParagraphFont">
     <w:name w:val="Default Paragraph Font"/>
     <w:uiPriority w:val="1"/>
-    <w:semiHidden/>
     <w:unhideWhenUsed/>
   </w:style>
   <w:style w:type="table" w:default="1" w:styleId="TableNormal">
@@ -3826,6 +3988,41 @@
     <w:rPr>
       <w:color w:val="666666"/>
     </w:rPr>
+  </w:style>
+  <w:style w:type="character" w:customStyle="1" w:styleId="mord">
+    <w:name w:val="mord"/>
+    <w:basedOn w:val="DefaultParagraphFont"/>
+    <w:rsid w:val="00C53672"/>
+  </w:style>
+  <w:style w:type="character" w:customStyle="1" w:styleId="mopen">
+    <w:name w:val="mopen"/>
+    <w:basedOn w:val="DefaultParagraphFont"/>
+    <w:rsid w:val="00C53672"/>
+  </w:style>
+  <w:style w:type="character" w:customStyle="1" w:styleId="mrel">
+    <w:name w:val="mrel"/>
+    <w:basedOn w:val="DefaultParagraphFont"/>
+    <w:rsid w:val="00C53672"/>
+  </w:style>
+  <w:style w:type="character" w:customStyle="1" w:styleId="mpunct">
+    <w:name w:val="mpunct"/>
+    <w:basedOn w:val="DefaultParagraphFont"/>
+    <w:rsid w:val="00C53672"/>
+  </w:style>
+  <w:style w:type="character" w:customStyle="1" w:styleId="mclose">
+    <w:name w:val="mclose"/>
+    <w:basedOn w:val="DefaultParagraphFont"/>
+    <w:rsid w:val="00C53672"/>
+  </w:style>
+  <w:style w:type="character" w:customStyle="1" w:styleId="vlist-s">
+    <w:name w:val="vlist-s"/>
+    <w:basedOn w:val="DefaultParagraphFont"/>
+    <w:rsid w:val="00C53672"/>
+  </w:style>
+  <w:style w:type="character" w:customStyle="1" w:styleId="mop">
+    <w:name w:val="mop"/>
+    <w:basedOn w:val="DefaultParagraphFont"/>
+    <w:rsid w:val="00C53672"/>
   </w:style>
 </w:styles>
 </file>

</xml_diff>

<commit_message>
2018 added all subquestions from 1)
</commit_message>
<xml_diff>
--- a/past papers unofficial solutions (synoptic).docx
+++ b/past papers unofficial solutions (synoptic).docx
@@ -22,15 +22,7 @@
         <w:t xml:space="preserve">contain all (unofficial) solutions from every question from every past paper in the MLPR course. There are only a few days till the exam, so I won’t be writing </w:t>
       </w:r>
       <w:r>
-        <w:t xml:space="preserve">answers in </w:t>
-      </w:r>
-      <w:proofErr w:type="gramStart"/>
-      <w:r>
-        <w:t>details</w:t>
-      </w:r>
-      <w:proofErr w:type="gramEnd"/>
-      <w:r>
-        <w:t xml:space="preserve">; rather a sentence or a phrase to which you can use to expand your solution for that question. </w:t>
+        <w:t xml:space="preserve">answers in details; rather a sentence or a phrase to which you can use to expand your solution for that question. </w:t>
       </w:r>
     </w:p>
     <w:p/>
@@ -58,7 +50,13 @@
         <w:t xml:space="preserve"> until the day of the examination.</w:t>
       </w:r>
       <w:r>
-        <w:t xml:space="preserve"> Take them with a grant of salt.</w:t>
+        <w:t xml:space="preserve"> Take them with a gra</w:t>
+      </w:r>
+      <w:r>
+        <w:t>in</w:t>
+      </w:r>
+      <w:r>
+        <w:t xml:space="preserve"> of salt.</w:t>
       </w:r>
     </w:p>
     <w:p/>
@@ -76,15 +74,7 @@
     <w:p/>
     <w:p>
       <w:r>
-        <w:t xml:space="preserve">Written by: George </w:t>
-      </w:r>
-      <w:proofErr w:type="spellStart"/>
-      <w:r>
-        <w:t>Karabassis</w:t>
-      </w:r>
-      <w:proofErr w:type="spellEnd"/>
-      <w:r>
-        <w:t xml:space="preserve">. </w:t>
+        <w:t xml:space="preserve">Written by: George Karabassis. </w:t>
       </w:r>
     </w:p>
     <w:p>
@@ -178,20 +168,7 @@
         </w:numPr>
       </w:pPr>
       <w:r>
-        <w:t xml:space="preserve">Cholesky Decomposition – </w:t>
-      </w:r>
-      <w:proofErr w:type="spellStart"/>
-      <w:proofErr w:type="gramStart"/>
-      <w:r>
-        <w:t>numpy.linlang</w:t>
-      </w:r>
-      <w:proofErr w:type="gramEnd"/>
-      <w:r>
-        <w:t>.cholesky</w:t>
-      </w:r>
-      <w:proofErr w:type="spellEnd"/>
-      <w:r>
-        <w:t>(</w:t>
+        <w:t>Cholesky Decomposition – numpy.linlang.cholesky(</w:t>
       </w:r>
       <w:r>
         <w:rPr>
@@ -302,7 +279,6 @@
       <w:r>
         <w:t xml:space="preserve">Use Partial Eigenvalue Decomposition on </w:t>
       </w:r>
-      <w:proofErr w:type="gramStart"/>
       <w:r>
         <w:rPr>
           <w:lang w:val="el-GR"/>
@@ -310,11 +286,7 @@
         <w:t>Σ</w:t>
       </w:r>
       <w:r>
-        <w:t>(</w:t>
-      </w:r>
-      <w:proofErr w:type="gramEnd"/>
-      <w:r>
-        <w:t>2) = QΛ</w:t>
+        <w:t>(2) = QΛ</w:t>
       </w:r>
       <w:r>
         <w:t xml:space="preserve">Q^T. replace negative eigenvalues with 0 -&gt; reconstruct </w:t>
@@ -1176,15 +1148,7 @@
         </w:numPr>
       </w:pPr>
       <w:r>
-        <w:t xml:space="preserve">Apply Gaussian </w:t>
-      </w:r>
-      <w:proofErr w:type="spellStart"/>
-      <w:r>
-        <w:t>Naives</w:t>
-      </w:r>
-      <w:proofErr w:type="spellEnd"/>
-      <w:r>
-        <w:t xml:space="preserve"> optimization and then RMSE (check Assignment, Q5).</w:t>
+        <w:t>Apply Gaussian Naives optimization and then RMSE (check Assignment, Q5).</w:t>
       </w:r>
     </w:p>
     <w:p/>
@@ -1365,15 +1329,7 @@
       </w:r>
       <w:r>
         <w:br/>
-        <w:t xml:space="preserve">     Bias </w:t>
-      </w:r>
-      <w:proofErr w:type="gramStart"/>
-      <w:r>
-        <w:t>c :</w:t>
-      </w:r>
-      <w:proofErr w:type="gramEnd"/>
-      <w:r>
-        <w:t xml:space="preserve"> H</w:t>
+        <w:t xml:space="preserve">     Bias c : H</w:t>
       </w:r>
     </w:p>
     <w:p>
@@ -1397,7 +1353,6 @@
         </w:rPr>
         <w:t>X@(W+A@B</w:t>
       </w:r>
-      <w:proofErr w:type="gramStart"/>
       <w:r>
         <w:rPr>
           <w:rFonts w:ascii="Courier New" w:hAnsi="Courier New" w:cs="Courier New"/>
@@ -1408,28 +1363,7 @@
         <w:rPr>
           <w:rFonts w:ascii="Courier New" w:hAnsi="Courier New" w:cs="Courier New"/>
         </w:rPr>
-        <w:t>.</w:t>
-      </w:r>
-      <w:proofErr w:type="spellStart"/>
-      <w:r>
-        <w:rPr>
-          <w:rFonts w:ascii="Courier New" w:hAnsi="Courier New" w:cs="Courier New"/>
-        </w:rPr>
-        <w:t>T</w:t>
-      </w:r>
-      <w:proofErr w:type="gramEnd"/>
-      <w:r>
-        <w:rPr>
-          <w:rFonts w:ascii="Courier New" w:hAnsi="Courier New" w:cs="Courier New"/>
-        </w:rPr>
-        <w:t>+c</w:t>
-      </w:r>
-      <w:proofErr w:type="spellEnd"/>
-      <w:r>
-        <w:rPr>
-          <w:rFonts w:ascii="Courier New" w:hAnsi="Courier New" w:cs="Courier New"/>
-        </w:rPr>
-        <w:t>[None,:]</w:t>
+        <w:t>.T+c[None,:]</w:t>
       </w:r>
     </w:p>
     <w:p>
@@ -1572,23 +1506,10 @@
         <w:t>(possible idea)</w:t>
       </w:r>
       <w:r>
-        <w:t xml:space="preserve"> take </w:t>
-      </w:r>
-      <w:proofErr w:type="gramStart"/>
-      <w:r>
-        <w:t>k(</w:t>
-      </w:r>
-      <w:proofErr w:type="gramEnd"/>
-      <w:r>
-        <w:t xml:space="preserve">x1, x2) = E[f1 * f2] – E[f1] * E[f2], where f = a+bx+cx^2. No, we can’t have a gaussian process </w:t>
-      </w:r>
-      <w:proofErr w:type="gramStart"/>
-      <w:r>
-        <w:t>k(</w:t>
-      </w:r>
-      <w:proofErr w:type="gramEnd"/>
-      <w:r>
-        <w:t>x1, x2)</w:t>
+        <w:t xml:space="preserve"> take k(x1, x2) = E[f1 * f2] – E[f1] * E[f2], where f = a+bx+cx^2. No, we can’t have a gaussian process </w:t>
+      </w:r>
+      <w:r>
+        <w:t>k(x1, x2)</w:t>
       </w:r>
       <w:r>
         <w:t xml:space="preserve"> &lt; 0.</w:t>
@@ -1978,15 +1899,7 @@
         <w:t>OR</w:t>
       </w:r>
       <w:r>
-        <w:t xml:space="preserve"> </w:t>
-      </w:r>
-      <w:proofErr w:type="gramStart"/>
-      <w:r>
-        <w:t>The</w:t>
-      </w:r>
-      <w:proofErr w:type="gramEnd"/>
-      <w:r>
-        <w:t xml:space="preserve"> expected loss that the model (function) will achieve/yield/score on future/unseen test datapoints.</w:t>
+        <w:t xml:space="preserve"> The expected loss that the model (function) will achieve/yield/score on future/unseen test datapoints.</w:t>
       </w:r>
     </w:p>
     <w:p>
@@ -2310,15 +2223,7 @@
         </w:numPr>
       </w:pPr>
       <w:r>
-        <w:t xml:space="preserve">A) </w:t>
-      </w:r>
-      <w:proofErr w:type="spellStart"/>
-      <w:r>
-        <w:t>i</w:t>
-      </w:r>
-      <w:proofErr w:type="spellEnd"/>
-      <w:r>
-        <w:t xml:space="preserve">) </w:t>
+        <w:t xml:space="preserve">A) i) </w:t>
       </w:r>
       <w:r>
         <w:rPr>
@@ -2725,23 +2630,7 @@
           <w:szCs w:val="22"/>
         </w:rPr>
         <w:br/>
-        <w:t xml:space="preserve">B) </w:t>
-      </w:r>
-      <w:proofErr w:type="gramStart"/>
-      <w:r>
-        <w:rPr>
-          <w:sz w:val="22"/>
-          <w:szCs w:val="22"/>
-        </w:rPr>
-        <w:t>O(</w:t>
-      </w:r>
-      <w:proofErr w:type="gramEnd"/>
-      <w:r>
-        <w:rPr>
-          <w:sz w:val="22"/>
-          <w:szCs w:val="22"/>
-        </w:rPr>
-        <w:t>N x K x D</w:t>
+        <w:t>B) O(N x K x D</w:t>
       </w:r>
       <w:r>
         <w:rPr>
@@ -3155,15 +3044,7 @@
         </w:numPr>
       </w:pPr>
       <w:r>
-        <w:t xml:space="preserve">A) </w:t>
-      </w:r>
-      <w:proofErr w:type="spellStart"/>
-      <w:r>
-        <w:t>i</w:t>
-      </w:r>
-      <w:proofErr w:type="spellEnd"/>
-      <w:r>
-        <w:t xml:space="preserve">) </w:t>
+        <w:t xml:space="preserve">A) i) </w:t>
       </w:r>
       <w:r>
         <w:t>Converting categorical data to numerical values. One-hot encoding converts categorical data to binary values, where the selected category will be 1 and the rest 0.</w:t>
@@ -3174,15 +3055,7 @@
       </w:r>
       <w:r>
         <w:br/>
-        <w:t xml:space="preserve">iii) Neural Network, Logistic Regression with </w:t>
-      </w:r>
-      <w:proofErr w:type="spellStart"/>
-      <w:r>
-        <w:t>arg</w:t>
-      </w:r>
-      <w:proofErr w:type="spellEnd"/>
-      <w:r>
-        <w:t xml:space="preserve"> max (?).</w:t>
+        <w:t>iii) Neural Network, Logistic Regression with arg max (?).</w:t>
       </w:r>
       <w:r>
         <w:br/>
@@ -3193,6 +3066,623 @@
       </w:r>
       <w:r>
         <w:t>Simplifies the data.</w:t>
+      </w:r>
+      <w:r>
+        <w:br/>
+        <w:t xml:space="preserve">B) </w:t>
+      </w:r>
+      <w:r>
+        <w:rPr>
+          <w:b/>
+          <w:bCs/>
+        </w:rPr>
+        <w:t xml:space="preserve">(pick at least one con and one pro) </w:t>
+      </w:r>
+      <w:r>
+        <w:t>Pro: Computationally cheaper.</w:t>
+      </w:r>
+      <w:r>
+        <w:br/>
+        <w:t>Pro: scalable for higher databases due to the ease of computation of eigenvalues and eigenvectors.</w:t>
+      </w:r>
+      <w:r>
+        <w:br/>
+        <w:t>Pro: Easier to implement.</w:t>
+      </w:r>
+      <w:r>
+        <w:br/>
+        <w:t>Con: Assumes linear relation between variables.</w:t>
+      </w:r>
+      <w:r>
+        <w:br/>
+        <w:t xml:space="preserve">C)i) </w:t>
+      </w:r>
+      <m:oMath>
+        <m:r>
+          <w:rPr>
+            <w:rFonts w:ascii="Cambria Math" w:hAnsi="Cambria Math"/>
+          </w:rPr>
+          <m:t>ϕ</m:t>
+        </m:r>
+        <m:d>
+          <m:dPr>
+            <m:ctrlPr>
+              <w:rPr>
+                <w:rFonts w:ascii="Cambria Math" w:hAnsi="Cambria Math"/>
+                <w:i/>
+              </w:rPr>
+            </m:ctrlPr>
+          </m:dPr>
+          <m:e>
+            <m:r>
+              <w:rPr>
+                <w:rFonts w:ascii="Cambria Math" w:hAnsi="Cambria Math"/>
+              </w:rPr>
+              <m:t>x</m:t>
+            </m:r>
+          </m:e>
+        </m:d>
+        <m:r>
+          <w:rPr>
+            <w:rFonts w:ascii="Cambria Math" w:hAnsi="Cambria Math"/>
+          </w:rPr>
+          <m:t>=</m:t>
+        </m:r>
+        <m:d>
+          <m:dPr>
+            <m:begChr m:val="["/>
+            <m:endChr m:val="]"/>
+            <m:ctrlPr>
+              <w:rPr>
+                <w:rFonts w:ascii="Cambria Math" w:hAnsi="Cambria Math"/>
+                <w:i/>
+              </w:rPr>
+            </m:ctrlPr>
+          </m:dPr>
+          <m:e>
+            <m:r>
+              <w:rPr>
+                <w:rFonts w:ascii="Cambria Math" w:hAnsi="Cambria Math"/>
+              </w:rPr>
+              <m:t>1,</m:t>
+            </m:r>
+            <m:r>
+              <w:rPr>
+                <w:rFonts w:ascii="Cambria Math" w:hAnsi="Cambria Math"/>
+              </w:rPr>
+              <m:t>x</m:t>
+            </m:r>
+            <m:r>
+              <w:rPr>
+                <w:rFonts w:ascii="Cambria Math" w:hAnsi="Cambria Math"/>
+              </w:rPr>
+              <m:t>1​,</m:t>
+            </m:r>
+            <m:r>
+              <w:rPr>
+                <w:rFonts w:ascii="Cambria Math" w:hAnsi="Cambria Math"/>
+              </w:rPr>
+              <m:t>x</m:t>
+            </m:r>
+            <m:r>
+              <w:rPr>
+                <w:rFonts w:ascii="Cambria Math" w:hAnsi="Cambria Math"/>
+              </w:rPr>
+              <m:t>2​,</m:t>
+            </m:r>
+            <m:r>
+              <w:rPr>
+                <w:rFonts w:ascii="Cambria Math" w:hAnsi="Cambria Math"/>
+              </w:rPr>
+              <m:t>x</m:t>
+            </m:r>
+            <m:r>
+              <w:rPr>
+                <w:rFonts w:ascii="Cambria Math" w:hAnsi="Cambria Math"/>
+              </w:rPr>
+              <m:t>1​</m:t>
+            </m:r>
+            <m:r>
+              <w:rPr>
+                <w:rFonts w:ascii="Cambria Math" w:hAnsi="Cambria Math"/>
+              </w:rPr>
+              <m:t>x</m:t>
+            </m:r>
+            <m:r>
+              <w:rPr>
+                <w:rFonts w:ascii="Cambria Math" w:hAnsi="Cambria Math"/>
+              </w:rPr>
+              <m:t>2​,</m:t>
+            </m:r>
+            <m:sSup>
+              <m:sSupPr>
+                <m:ctrlPr>
+                  <w:rPr>
+                    <w:rFonts w:ascii="Cambria Math" w:hAnsi="Cambria Math"/>
+                    <w:i/>
+                  </w:rPr>
+                </m:ctrlPr>
+              </m:sSupPr>
+              <m:e>
+                <m:d>
+                  <m:dPr>
+                    <m:ctrlPr>
+                      <w:rPr>
+                        <w:rFonts w:ascii="Cambria Math" w:hAnsi="Cambria Math"/>
+                        <w:i/>
+                      </w:rPr>
+                    </m:ctrlPr>
+                  </m:dPr>
+                  <m:e>
+                    <m:r>
+                      <w:rPr>
+                        <w:rFonts w:ascii="Cambria Math" w:hAnsi="Cambria Math"/>
+                      </w:rPr>
+                      <m:t>x</m:t>
+                    </m:r>
+                    <m:r>
+                      <w:rPr>
+                        <w:rFonts w:ascii="Cambria Math" w:hAnsi="Cambria Math"/>
+                      </w:rPr>
+                      <m:t>1​</m:t>
+                    </m:r>
+                  </m:e>
+                </m:d>
+              </m:e>
+              <m:sup>
+                <m:r>
+                  <w:rPr>
+                    <w:rFonts w:ascii="Cambria Math" w:hAnsi="Cambria Math"/>
+                  </w:rPr>
+                  <m:t>2</m:t>
+                </m:r>
+              </m:sup>
+            </m:sSup>
+            <m:r>
+              <w:rPr>
+                <w:rFonts w:ascii="Cambria Math" w:hAnsi="Cambria Math"/>
+              </w:rPr>
+              <m:t>,</m:t>
+            </m:r>
+            <m:sSup>
+              <m:sSupPr>
+                <m:ctrlPr>
+                  <w:rPr>
+                    <w:rFonts w:ascii="Cambria Math" w:hAnsi="Cambria Math"/>
+                    <w:i/>
+                  </w:rPr>
+                </m:ctrlPr>
+              </m:sSupPr>
+              <m:e>
+                <m:d>
+                  <m:dPr>
+                    <m:ctrlPr>
+                      <w:rPr>
+                        <w:rFonts w:ascii="Cambria Math" w:hAnsi="Cambria Math"/>
+                        <w:i/>
+                      </w:rPr>
+                    </m:ctrlPr>
+                  </m:dPr>
+                  <m:e>
+                    <m:r>
+                      <w:rPr>
+                        <w:rFonts w:ascii="Cambria Math" w:hAnsi="Cambria Math"/>
+                      </w:rPr>
+                      <m:t>x</m:t>
+                    </m:r>
+                    <m:r>
+                      <w:rPr>
+                        <w:rFonts w:ascii="Cambria Math" w:hAnsi="Cambria Math"/>
+                      </w:rPr>
+                      <m:t>2​</m:t>
+                    </m:r>
+                  </m:e>
+                </m:d>
+              </m:e>
+              <m:sup>
+                <m:r>
+                  <w:rPr>
+                    <w:rFonts w:ascii="Cambria Math" w:hAnsi="Cambria Math"/>
+                  </w:rPr>
+                  <m:t>2</m:t>
+                </m:r>
+              </m:sup>
+            </m:sSup>
+          </m:e>
+        </m:d>
+        <m:r>
+          <w:rPr>
+            <w:rFonts w:ascii="Cambria Math" w:hAnsi="Cambria Math"/>
+          </w:rPr>
+          <m:t>T</m:t>
+        </m:r>
+      </m:oMath>
+      <w:r>
+        <w:rPr>
+          <w:iCs/>
+        </w:rPr>
+        <w:br/>
+        <w:t>ii) Matrix Φ</w:t>
+      </w:r>
+      <w:r>
+        <w:rPr>
+          <w:iCs/>
+        </w:rPr>
+        <w:t>(</w:t>
+      </w:r>
+      <w:r>
+        <w:rPr>
+          <w:iCs/>
+        </w:rPr>
+        <w:t>x</w:t>
+      </w:r>
+      <w:r>
+        <w:rPr>
+          <w:iCs/>
+        </w:rPr>
+        <w:t xml:space="preserve">) </w:t>
+      </w:r>
+      <w:r>
+        <w:rPr>
+          <w:iCs/>
+        </w:rPr>
+        <w:t xml:space="preserve">= </w:t>
+      </w:r>
+      <m:oMath>
+        <m:m>
+          <m:mPr>
+            <m:mcs>
+              <m:mc>
+                <m:mcPr>
+                  <m:count m:val="1"/>
+                  <m:mcJc m:val="center"/>
+                </m:mcPr>
+              </m:mc>
+            </m:mcs>
+            <m:ctrlPr>
+              <w:rPr>
+                <w:rFonts w:ascii="Cambria Math" w:hAnsi="Cambria Math"/>
+                <w:i/>
+                <w:iCs/>
+              </w:rPr>
+            </m:ctrlPr>
+          </m:mPr>
+          <m:mr>
+            <m:e>
+              <m:r>
+                <w:rPr>
+                  <w:rFonts w:ascii="Cambria Math" w:hAnsi="Cambria Math"/>
+                </w:rPr>
+                <m:t>ϕ</m:t>
+              </m:r>
+              <m:r>
+                <w:rPr>
+                  <w:rFonts w:ascii="Cambria Math" w:hAnsi="Cambria Math"/>
+                </w:rPr>
+                <m:t>1</m:t>
+              </m:r>
+              <m:d>
+                <m:dPr>
+                  <m:ctrlPr>
+                    <w:rPr>
+                      <w:rFonts w:ascii="Cambria Math" w:hAnsi="Cambria Math"/>
+                      <w:i/>
+                    </w:rPr>
+                  </m:ctrlPr>
+                </m:dPr>
+                <m:e>
+                  <m:r>
+                    <w:rPr>
+                      <w:rFonts w:ascii="Cambria Math" w:hAnsi="Cambria Math"/>
+                    </w:rPr>
+                    <m:t>x</m:t>
+                  </m:r>
+                </m:e>
+              </m:d>
+              <m:r>
+                <w:rPr>
+                  <w:rFonts w:ascii="Cambria Math" w:hAnsi="Cambria Math"/>
+                </w:rPr>
+                <m:t>T</m:t>
+              </m:r>
+            </m:e>
+          </m:mr>
+          <m:mr>
+            <m:e>
+              <m:r>
+                <w:rPr>
+                  <w:rFonts w:ascii="Cambria Math" w:hAnsi="Cambria Math"/>
+                </w:rPr>
+                <m:t>ϕ</m:t>
+              </m:r>
+              <m:r>
+                <w:rPr>
+                  <w:rFonts w:ascii="Cambria Math" w:hAnsi="Cambria Math"/>
+                </w:rPr>
+                <m:t>2</m:t>
+              </m:r>
+              <m:d>
+                <m:dPr>
+                  <m:ctrlPr>
+                    <w:rPr>
+                      <w:rFonts w:ascii="Cambria Math" w:hAnsi="Cambria Math"/>
+                      <w:i/>
+                    </w:rPr>
+                  </m:ctrlPr>
+                </m:dPr>
+                <m:e>
+                  <m:r>
+                    <w:rPr>
+                      <w:rFonts w:ascii="Cambria Math" w:hAnsi="Cambria Math"/>
+                    </w:rPr>
+                    <m:t>x</m:t>
+                  </m:r>
+                </m:e>
+              </m:d>
+              <m:r>
+                <w:rPr>
+                  <w:rFonts w:ascii="Cambria Math" w:hAnsi="Cambria Math"/>
+                </w:rPr>
+                <m:t>T</m:t>
+              </m:r>
+            </m:e>
+          </m:mr>
+          <m:mr>
+            <m:e>
+              <m:r>
+                <w:rPr>
+                  <w:rFonts w:ascii="Cambria Math" w:hAnsi="Cambria Math"/>
+                </w:rPr>
+                <m:t>ϕ</m:t>
+              </m:r>
+              <m:r>
+                <w:rPr>
+                  <w:rFonts w:ascii="Cambria Math" w:hAnsi="Cambria Math"/>
+                </w:rPr>
+                <m:t>N</m:t>
+              </m:r>
+              <m:d>
+                <m:dPr>
+                  <m:ctrlPr>
+                    <w:rPr>
+                      <w:rFonts w:ascii="Cambria Math" w:hAnsi="Cambria Math"/>
+                      <w:i/>
+                    </w:rPr>
+                  </m:ctrlPr>
+                </m:dPr>
+                <m:e>
+                  <m:r>
+                    <w:rPr>
+                      <w:rFonts w:ascii="Cambria Math" w:hAnsi="Cambria Math"/>
+                    </w:rPr>
+                    <m:t>x</m:t>
+                  </m:r>
+                </m:e>
+              </m:d>
+              <m:r>
+                <w:rPr>
+                  <w:rFonts w:ascii="Cambria Math" w:hAnsi="Cambria Math"/>
+                </w:rPr>
+                <m:t>T</m:t>
+              </m:r>
+            </m:e>
+          </m:mr>
+        </m:m>
+      </m:oMath>
+      <w:r>
+        <w:rPr>
+          <w:iCs/>
+        </w:rPr>
+        <w:br/>
+        <w:t xml:space="preserve">iii) </w:t>
+      </w:r>
+      <m:oMath>
+        <m:nary>
+          <m:naryPr>
+            <m:chr m:val="∑"/>
+            <m:limLoc m:val="undOvr"/>
+            <m:ctrlPr>
+              <w:rPr>
+                <w:rFonts w:ascii="Cambria Math" w:hAnsi="Cambria Math"/>
+                <w:i/>
+                <w:iCs/>
+              </w:rPr>
+            </m:ctrlPr>
+          </m:naryPr>
+          <m:sub>
+            <m:r>
+              <w:rPr>
+                <w:rFonts w:ascii="Cambria Math" w:hAnsi="Cambria Math"/>
+              </w:rPr>
+              <m:t>n=1</m:t>
+            </m:r>
+          </m:sub>
+          <m:sup>
+            <m:r>
+              <w:rPr>
+                <w:rFonts w:ascii="Cambria Math" w:hAnsi="Cambria Math"/>
+              </w:rPr>
+              <m:t>N</m:t>
+            </m:r>
+          </m:sup>
+          <m:e>
+            <m:sSup>
+              <m:sSupPr>
+                <m:ctrlPr>
+                  <w:rPr>
+                    <w:rFonts w:ascii="Cambria Math" w:hAnsi="Cambria Math"/>
+                    <w:i/>
+                    <w:iCs/>
+                  </w:rPr>
+                </m:ctrlPr>
+              </m:sSupPr>
+              <m:e>
+                <m:r>
+                  <w:rPr>
+                    <w:rFonts w:ascii="Cambria Math" w:hAnsi="Cambria Math"/>
+                  </w:rPr>
+                  <m:t>​</m:t>
+                </m:r>
+                <m:d>
+                  <m:dPr>
+                    <m:ctrlPr>
+                      <w:rPr>
+                        <w:rFonts w:ascii="Cambria Math" w:hAnsi="Cambria Math"/>
+                        <w:i/>
+                        <w:iCs/>
+                      </w:rPr>
+                    </m:ctrlPr>
+                  </m:dPr>
+                  <m:e>
+                    <m:sSup>
+                      <m:sSupPr>
+                        <m:ctrlPr>
+                          <w:rPr>
+                            <w:rFonts w:ascii="Cambria Math" w:hAnsi="Cambria Math"/>
+                            <w:i/>
+                            <w:iCs/>
+                          </w:rPr>
+                        </m:ctrlPr>
+                      </m:sSupPr>
+                      <m:e>
+                        <m:r>
+                          <w:rPr>
+                            <w:rFonts w:ascii="Cambria Math" w:hAnsi="Cambria Math"/>
+                          </w:rPr>
+                          <m:t>y</m:t>
+                        </m:r>
+                      </m:e>
+                      <m:sup>
+                        <m:d>
+                          <m:dPr>
+                            <m:ctrlPr>
+                              <w:rPr>
+                                <w:rFonts w:ascii="Cambria Math" w:hAnsi="Cambria Math"/>
+                                <w:i/>
+                                <w:iCs/>
+                              </w:rPr>
+                            </m:ctrlPr>
+                          </m:dPr>
+                          <m:e>
+                            <m:r>
+                              <w:rPr>
+                                <w:rFonts w:ascii="Cambria Math" w:hAnsi="Cambria Math"/>
+                              </w:rPr>
+                              <m:t>n</m:t>
+                            </m:r>
+                          </m:e>
+                        </m:d>
+                      </m:sup>
+                    </m:sSup>
+                    <m:r>
+                      <w:rPr>
+                        <w:rFonts w:ascii="Cambria Math" w:hAnsi="Cambria Math"/>
+                      </w:rPr>
+                      <m:t>-f</m:t>
+                    </m:r>
+                    <m:d>
+                      <m:dPr>
+                        <m:ctrlPr>
+                          <w:rPr>
+                            <w:rFonts w:ascii="Cambria Math" w:hAnsi="Cambria Math"/>
+                            <w:i/>
+                            <w:iCs/>
+                          </w:rPr>
+                        </m:ctrlPr>
+                      </m:dPr>
+                      <m:e>
+                        <m:sSup>
+                          <m:sSupPr>
+                            <m:ctrlPr>
+                              <w:rPr>
+                                <w:rFonts w:ascii="Cambria Math" w:hAnsi="Cambria Math"/>
+                                <w:b/>
+                                <w:bCs/>
+                                <w:i/>
+                                <w:iCs/>
+                              </w:rPr>
+                            </m:ctrlPr>
+                          </m:sSupPr>
+                          <m:e>
+                            <m:r>
+                              <m:rPr>
+                                <m:sty m:val="bi"/>
+                              </m:rPr>
+                              <w:rPr>
+                                <w:rFonts w:ascii="Cambria Math" w:hAnsi="Cambria Math"/>
+                              </w:rPr>
+                              <m:t>x</m:t>
+                            </m:r>
+                          </m:e>
+                          <m:sup>
+                            <m:d>
+                              <m:dPr>
+                                <m:ctrlPr>
+                                  <w:rPr>
+                                    <w:rFonts w:ascii="Cambria Math" w:hAnsi="Cambria Math"/>
+                                    <w:b/>
+                                    <w:bCs/>
+                                    <w:i/>
+                                    <w:iCs/>
+                                  </w:rPr>
+                                </m:ctrlPr>
+                              </m:dPr>
+                              <m:e>
+                                <m:r>
+                                  <m:rPr>
+                                    <m:sty m:val="bi"/>
+                                  </m:rPr>
+                                  <w:rPr>
+                                    <w:rFonts w:ascii="Cambria Math" w:hAnsi="Cambria Math"/>
+                                  </w:rPr>
+                                  <m:t>n</m:t>
+                                </m:r>
+                              </m:e>
+                            </m:d>
+                          </m:sup>
+                        </m:sSup>
+                      </m:e>
+                    </m:d>
+                  </m:e>
+                </m:d>
+              </m:e>
+              <m:sup>
+                <m:r>
+                  <w:rPr>
+                    <w:rFonts w:ascii="Cambria Math" w:hAnsi="Cambria Math"/>
+                  </w:rPr>
+                  <m:t>2</m:t>
+                </m:r>
+              </m:sup>
+            </m:sSup>
+          </m:e>
+        </m:nary>
+        <m:r>
+          <w:rPr>
+            <w:rFonts w:ascii="Cambria Math" w:hAnsi="Cambria Math"/>
+          </w:rPr>
+          <w:br/>
+        </m:r>
+      </m:oMath>
+      <w:r>
+        <w:t>iv)</w:t>
+      </w:r>
+      <w:r>
+        <w:t xml:space="preserve"> </w:t>
+      </w:r>
+      <w:r>
+        <w:sym w:font="Wingdings" w:char="F04C"/>
+      </w:r>
+      <w:r>
+        <w:br/>
+      </w:r>
+      <w:r>
+        <w:lastRenderedPageBreak/>
+        <w:t xml:space="preserve">D) Non examinable </w:t>
+      </w:r>
+      <w:r>
+        <w:br/>
+        <w:t xml:space="preserve">E) Use PCA and reduce the dimensionality to 2 and plot the data on a 2D scatter plot. We then can see similarities between each rating and movie. The closest movies will have similar ratings. </w:t>
       </w:r>
     </w:p>
     <w:p/>
@@ -3359,23 +3849,7 @@
         <w:t xml:space="preserve">A. </w:t>
       </w:r>
       <w:r>
-        <w:t xml:space="preserve">A lot! No coincidence </w:t>
-      </w:r>
-      <w:proofErr w:type="gramStart"/>
-      <w:r>
-        <w:t>why</w:t>
-      </w:r>
-      <w:proofErr w:type="gramEnd"/>
-      <w:r>
-        <w:t xml:space="preserve"> I study for about 16 hours a day. Completing a past paper takes me a good </w:t>
-      </w:r>
-      <w:proofErr w:type="gramStart"/>
-      <w:r>
-        <w:t>2 hour</w:t>
-      </w:r>
-      <w:proofErr w:type="gramEnd"/>
-      <w:r>
-        <w:t xml:space="preserve"> period. 1 hour checking my answers and fixing my mistakes, 1 extra hour researching, 2 hours extra to cover a topic I feel very weak on, 1 hour to pass my answers from the paper to the Word document.</w:t>
+        <w:t>A lot! No coincidence why I study for about 16 hours a day. Completing a past paper takes me a good 2 hour period. 1 hour checking my answers and fixing my mistakes, 1 extra hour researching, 2 hours extra to cover a topic I feel very weak on, 1 hour to pass my answers from the paper to the Word document.</w:t>
       </w:r>
     </w:p>
     <w:p/>

</xml_diff>

<commit_message>
correction on 2021 generative = generalized
</commit_message>
<xml_diff>
--- a/past papers unofficial solutions (synoptic).docx
+++ b/past papers unofficial solutions (synoptic).docx
@@ -1389,7 +1389,10 @@
         <w:t>,</w:t>
       </w:r>
       <w:r>
-        <w:t xml:space="preserve"> more generative</w:t>
+        <w:t xml:space="preserve"> more </w:t>
+      </w:r>
+      <w:r>
+        <w:t>generalized</w:t>
       </w:r>
       <w:r>
         <w:t>.</w:t>
@@ -3684,6 +3687,18 @@
         <w:br/>
         <w:t xml:space="preserve">E) Use PCA and reduce the dimensionality to 2 and plot the data on a 2D scatter plot. We then can see similarities between each rating and movie. The closest movies will have similar ratings. </w:t>
       </w:r>
+      <w:r>
+        <w:br/>
+      </w:r>
+    </w:p>
+    <w:p>
+      <w:pPr>
+        <w:pStyle w:val="ListParagraph"/>
+        <w:numPr>
+          <w:ilvl w:val="0"/>
+          <w:numId w:val="8"/>
+        </w:numPr>
+      </w:pPr>
     </w:p>
     <w:p/>
     <w:p>

</xml_diff>